<commit_message>
cleaned code and finished report
</commit_message>
<xml_diff>
--- a/project3/cs434_assign3_report.docx
+++ b/project3/cs434_assign3_report.docx
@@ -239,6 +239,33 @@
           <w:numId w:val="3"/>
         </w:numPr>
       </w:pPr>
+      <w:r>
+        <w:t>Feature: 12</w:t>
+      </w:r>
+    </w:p>
+    <w:p>
+      <w:pPr>
+        <w:pStyle w:val="ListParagraph"/>
+        <w:numPr>
+          <w:ilvl w:val="2"/>
+          <w:numId w:val="3"/>
+        </w:numPr>
+      </w:pPr>
+      <w:r>
+        <w:t>Train Correct Percentage: 64.4366197183</w:t>
+      </w:r>
+    </w:p>
+    <w:p>
+      <w:pPr>
+        <w:pStyle w:val="ListParagraph"/>
+        <w:numPr>
+          <w:ilvl w:val="2"/>
+          <w:numId w:val="3"/>
+        </w:numPr>
+      </w:pPr>
+      <w:r>
+        <w:t>Test Correct Percentage: 60.9154929577</w:t>
+      </w:r>
     </w:p>
     <w:p>
       <w:pPr>
@@ -273,7 +300,13 @@
         </w:numPr>
       </w:pPr>
       <w:r>
-        <w:t>Train error: 65.8450704225</w:t>
+        <w:t xml:space="preserve">Train </w:t>
+      </w:r>
+      <w:r>
+        <w:t>correct percentage</w:t>
+      </w:r>
+      <w:r>
+        <w:t>: 64.4366197183</w:t>
       </w:r>
     </w:p>
     <w:p>
@@ -285,7 +318,13 @@
         </w:numPr>
       </w:pPr>
       <w:r>
-        <w:t>Test error: 71.4788732394</w:t>
+        <w:t xml:space="preserve">Test </w:t>
+      </w:r>
+      <w:r>
+        <w:t>correct percentage</w:t>
+      </w:r>
+      <w:r>
+        <w:t>: 60.9154929577</w:t>
       </w:r>
     </w:p>
     <w:p>
@@ -297,50 +336,122 @@
         </w:numPr>
       </w:pPr>
       <w:r>
-        <w:t xml:space="preserve">Compared to the decision stump rates, the decision tree does not do much better. This could probably be the cause of </w:t>
-      </w:r>
-      <w:r>
-        <w:t xml:space="preserve">over </w:t>
-      </w:r>
-      <w:r>
         <w:lastRenderedPageBreak/>
-        <w:t>fitting</w:t>
-      </w:r>
-      <w:r>
-        <w:t xml:space="preserve"> to the training data or having too many level</w:t>
-      </w:r>
-      <w:r>
-        <w:t>s</w:t>
+        <w:t>Compared to the decision stu</w:t>
+      </w:r>
+      <w:r>
+        <w:t xml:space="preserve">mp rates, the decision tree performs the same. </w:t>
+      </w:r>
+      <w:r>
+        <w:t>Th</w:t>
+      </w:r>
+      <w:r>
+        <w:t>ese error rates could probably be</w:t>
+      </w:r>
+      <w:r>
+        <w:t xml:space="preserve"> cause</w:t>
+      </w:r>
+      <w:r>
+        <w:t>d</w:t>
+      </w:r>
+      <w:r>
+        <w:t xml:space="preserve"> by</w:t>
+      </w:r>
+      <w:r>
+        <w:t xml:space="preserve"> </w:t>
+      </w:r>
+      <w:r>
+        <w:t>over fitting</w:t>
+      </w:r>
+      <w:r>
+        <w:t xml:space="preserve"> to the training data </w:t>
+      </w:r>
+      <w:r>
+        <w:t>at depth six. From our results, the amount of -1 flags overruns both datasets after the split at depth one.</w:t>
+      </w:r>
+      <w:r>
+        <w:t xml:space="preserve"> This causes our data to predict very similar to each other.</w:t>
+      </w:r>
+    </w:p>
+    <w:p>
+      <w:pPr>
+        <w:pStyle w:val="ListParagraph"/>
+        <w:numPr>
+          <w:ilvl w:val="2"/>
+          <w:numId w:val="3"/>
+        </w:numPr>
+      </w:pPr>
+      <w:r>
+        <w:t xml:space="preserve">Our biggest difficulty was having the data split at certain thresholds. We followed the slide on sorting the attribute data and calculating entropy whenever the class changes. However, we had some bugs of wrong entropy values from bad data splits. </w:t>
+      </w:r>
+    </w:p>
+    <w:p>
+      <w:pPr>
+        <w:pStyle w:val="ListParagraph"/>
+        <w:ind w:left="2160"/>
+      </w:pPr>
+    </w:p>
+    <w:p>
+      <w:pPr>
+        <w:pStyle w:val="ListParagraph"/>
+        <w:numPr>
+          <w:ilvl w:val="0"/>
+          <w:numId w:val="3"/>
+        </w:numPr>
+      </w:pPr>
+      <w:r>
+        <w:t>Using decision tree rates to improve KNN</w:t>
+      </w:r>
+    </w:p>
+    <w:p>
+      <w:pPr>
+        <w:pStyle w:val="ListParagraph"/>
+        <w:numPr>
+          <w:ilvl w:val="1"/>
+          <w:numId w:val="3"/>
+        </w:numPr>
+      </w:pPr>
+      <w:r>
+        <w:t xml:space="preserve">By knowing which </w:t>
+      </w:r>
+      <w:r>
+        <w:t>feature splits the data, w</w:t>
+      </w:r>
+      <w:r>
+        <w:t xml:space="preserve">e can use </w:t>
+      </w:r>
+      <w:r>
+        <w:t>that feature</w:t>
+      </w:r>
+      <w:r>
+        <w:t xml:space="preserve"> </w:t>
+      </w:r>
+      <w:r>
+        <w:t>to improve</w:t>
+      </w:r>
+      <w:r>
+        <w:t xml:space="preserve"> KNN algorithm to </w:t>
+      </w:r>
+      <w:r>
+        <w:t>increase</w:t>
+      </w:r>
+      <w:r>
+        <w:t xml:space="preserve"> the division of n</w:t>
+      </w:r>
+      <w:r>
+        <w:t xml:space="preserve">eighbors in neighborhoods. With this, we can run KNN on the smaller datasets and improve the classification from the decision tree alone.  </w:t>
+      </w:r>
+      <w:r>
+        <w:t>By improving neighbor</w:t>
+      </w:r>
+      <w:r>
+        <w:t xml:space="preserve">hoods we </w:t>
+      </w:r>
+      <w:r>
+        <w:t>can achieve a higher prediction.</w:t>
       </w:r>
       <w:bookmarkStart w:id="0" w:name="_GoBack"/>
       <w:bookmarkEnd w:id="0"/>
-      <w:r>
-        <w:t xml:space="preserve"> in our tree.</w:t>
-      </w:r>
-    </w:p>
-    <w:p>
-      <w:pPr>
-        <w:pStyle w:val="ListParagraph"/>
-        <w:numPr>
-          <w:ilvl w:val="0"/>
-          <w:numId w:val="3"/>
-        </w:numPr>
-      </w:pPr>
-      <w:r>
-        <w:t>Using decision tree rates to improve KNN</w:t>
-      </w:r>
-    </w:p>
-    <w:p>
-      <w:pPr>
-        <w:pStyle w:val="ListParagraph"/>
-        <w:numPr>
-          <w:ilvl w:val="1"/>
-          <w:numId w:val="3"/>
-        </w:numPr>
-      </w:pPr>
-      <w:r>
-        <w:t>By knowing which features splits the data according to the tree. We can use those features for the KNN algorithm to improve the division of neighbors. By improving neighbor hoods we can achieve a higher prediction result than using either KNN or decision trees alone.</w:t>
-      </w:r>
     </w:p>
     <w:sectPr>
       <w:pgSz w:w="12240" w:h="15840"/>
@@ -1400,7 +1511,7 @@
 </file>
 
 <file path=customXml/itemProps1.xml><?xml version="1.0" encoding="utf-8"?>
-<ds:datastoreItem xmlns:ds="http://schemas.openxmlformats.org/officeDocument/2006/customXml" ds:itemID="{5DDD70E6-AE69-2849-A4C3-7721FFDB6168}">
+<ds:datastoreItem xmlns:ds="http://schemas.openxmlformats.org/officeDocument/2006/customXml" ds:itemID="{B5AE6A2E-42C3-DC48-9363-B8D5FD617B2A}">
   <ds:schemaRefs>
     <ds:schemaRef ds:uri="http://schemas.openxmlformats.org/officeDocument/2006/bibliography"/>
   </ds:schemaRefs>

</xml_diff>

<commit_message>
added onid usernames to doc
</commit_message>
<xml_diff>
--- a/project3/cs434_assign3_report.docx
+++ b/project3/cs434_assign3_report.docx
@@ -1,15 +1,21 @@
 
 <file path=word/document.xml><?xml version="1.0" encoding="utf-8"?>
-<w:document xmlns:wpc="http://schemas.microsoft.com/office/word/2010/wordprocessingCanvas" xmlns:mo="http://schemas.microsoft.com/office/mac/office/2008/main" xmlns:mc="http://schemas.openxmlformats.org/markup-compatibility/2006" xmlns:mv="urn:schemas-microsoft-com:mac:vml" xmlns:o="urn:schemas-microsoft-com:office:office" xmlns:r="http://schemas.openxmlformats.org/officeDocument/2006/relationships" xmlns:m="http://schemas.openxmlformats.org/officeDocument/2006/math" xmlns:v="urn:schemas-microsoft-com:vml" xmlns:wp14="http://schemas.microsoft.com/office/word/2010/wordprocessingDrawing" xmlns:wp="http://schemas.openxmlformats.org/drawingml/2006/wordprocessingDrawing" xmlns:w10="urn:schemas-microsoft-com:office:word" xmlns:w="http://schemas.openxmlformats.org/wordprocessingml/2006/main" xmlns:w14="http://schemas.microsoft.com/office/word/2010/wordml" xmlns:w15="http://schemas.microsoft.com/office/word/2012/wordml" xmlns:wpg="http://schemas.microsoft.com/office/word/2010/wordprocessingGroup" xmlns:wpi="http://schemas.microsoft.com/office/word/2010/wordprocessingInk" xmlns:wne="http://schemas.microsoft.com/office/word/2006/wordml" xmlns:wps="http://schemas.microsoft.com/office/word/2010/wordprocessingShape" mc:Ignorable="w14 w15 wp14">
+<w:document xmlns:wpc="http://schemas.microsoft.com/office/word/2010/wordprocessingCanvas" xmlns:mo="http://schemas.microsoft.com/office/mac/office/2008/main" xmlns:mc="http://schemas.openxmlformats.org/markup-compatibility/2006" xmlns:mv="urn:schemas-microsoft-com:mac:vml" xmlns:o="urn:schemas-microsoft-com:office:office" xmlns:r="http://schemas.openxmlformats.org/officeDocument/2006/relationships" xmlns:m="http://schemas.openxmlformats.org/officeDocument/2006/math" xmlns:v="urn:schemas-microsoft-com:vml" xmlns:wp14="http://schemas.microsoft.com/office/word/2010/wordprocessingDrawing" xmlns:wp="http://schemas.openxmlformats.org/drawingml/2006/wordprocessingDrawing" xmlns:w10="urn:schemas-microsoft-com:office:word" xmlns:w="http://schemas.openxmlformats.org/wordprocessingml/2006/main" xmlns:w14="http://schemas.microsoft.com/office/word/2010/wordml" xmlns:wpg="http://schemas.microsoft.com/office/word/2010/wordprocessingGroup" xmlns:wpi="http://schemas.microsoft.com/office/word/2010/wordprocessingInk" xmlns:wne="http://schemas.microsoft.com/office/word/2006/wordml" xmlns:wps="http://schemas.microsoft.com/office/word/2010/wordprocessingShape" mc:Ignorable="w14 wp14">
   <w:body>
     <w:p>
       <w:r>
         <w:t>Alex Nguyen</w:t>
       </w:r>
+      <w:r>
+        <w:t xml:space="preserve"> – nguyalex</w:t>
+      </w:r>
     </w:p>
     <w:p>
       <w:r>
         <w:t>Michael Lee</w:t>
+      </w:r>
+      <w:r>
+        <w:t xml:space="preserve"> - leemi</w:t>
       </w:r>
     </w:p>
     <w:p>
@@ -115,7 +121,7 @@
                     </pic:cNvPicPr>
                   </pic:nvPicPr>
                   <pic:blipFill>
-                    <a:blip r:embed="rId6">
+                    <a:blip r:embed="rId7">
                       <a:extLst>
                         <a:ext uri="{28A0092B-C50C-407E-A947-70E740481C1C}">
                           <a14:useLocalDpi xmlns:a14="http://schemas.microsoft.com/office/drawing/2010/main" val="0"/>
@@ -267,7 +273,12 @@
         </w:numPr>
       </w:pPr>
       <w:r>
-        <w:t>Majority Classifier – Left Branch: 0     Right Branch: 0</w:t>
+        <w:t xml:space="preserve">Majority Classifier – Left Branch: 0 </w:t>
+      </w:r>
+      <w:bookmarkStart w:id="0" w:name="_GoBack"/>
+      <w:bookmarkEnd w:id="0"/>
+      <w:r>
+        <w:t xml:space="preserve">    Right Branch: 0</w:t>
       </w:r>
     </w:p>
     <w:p>
@@ -459,8 +470,6 @@
       <w:r>
         <w:t>, choosing the minimum entropy</w:t>
       </w:r>
-      <w:bookmarkStart w:id="0" w:name="_GoBack"/>
-      <w:bookmarkEnd w:id="0"/>
       <w:r>
         <w:t>. However, we had some bugs of wrong entropy values from bad data splits</w:t>
       </w:r>
@@ -551,7 +560,7 @@
 </file>
 
 <file path=word/numbering.xml><?xml version="1.0" encoding="utf-8"?>
-<w:numbering xmlns:wpc="http://schemas.microsoft.com/office/word/2010/wordprocessingCanvas" xmlns:mo="http://schemas.microsoft.com/office/mac/office/2008/main" xmlns:mc="http://schemas.openxmlformats.org/markup-compatibility/2006" xmlns:mv="urn:schemas-microsoft-com:mac:vml" xmlns:o="urn:schemas-microsoft-com:office:office" xmlns:r="http://schemas.openxmlformats.org/officeDocument/2006/relationships" xmlns:m="http://schemas.openxmlformats.org/officeDocument/2006/math" xmlns:v="urn:schemas-microsoft-com:vml" xmlns:wp14="http://schemas.microsoft.com/office/word/2010/wordprocessingDrawing" xmlns:wp="http://schemas.openxmlformats.org/drawingml/2006/wordprocessingDrawing" xmlns:w10="urn:schemas-microsoft-com:office:word" xmlns:w="http://schemas.openxmlformats.org/wordprocessingml/2006/main" xmlns:w14="http://schemas.microsoft.com/office/word/2010/wordml" xmlns:w15="http://schemas.microsoft.com/office/word/2012/wordml" xmlns:wpg="http://schemas.microsoft.com/office/word/2010/wordprocessingGroup" xmlns:wpi="http://schemas.microsoft.com/office/word/2010/wordprocessingInk" xmlns:wne="http://schemas.microsoft.com/office/word/2006/wordml" xmlns:wps="http://schemas.microsoft.com/office/word/2010/wordprocessingShape" mc:Ignorable="w14 w15 wp14">
+<w:numbering xmlns:wpc="http://schemas.microsoft.com/office/word/2010/wordprocessingCanvas" xmlns:mo="http://schemas.microsoft.com/office/mac/office/2008/main" xmlns:mc="http://schemas.openxmlformats.org/markup-compatibility/2006" xmlns:mv="urn:schemas-microsoft-com:mac:vml" xmlns:o="urn:schemas-microsoft-com:office:office" xmlns:r="http://schemas.openxmlformats.org/officeDocument/2006/relationships" xmlns:m="http://schemas.openxmlformats.org/officeDocument/2006/math" xmlns:v="urn:schemas-microsoft-com:vml" xmlns:wp14="http://schemas.microsoft.com/office/word/2010/wordprocessingDrawing" xmlns:wp="http://schemas.openxmlformats.org/drawingml/2006/wordprocessingDrawing" xmlns:w10="urn:schemas-microsoft-com:office:word" xmlns:w="http://schemas.openxmlformats.org/wordprocessingml/2006/main" xmlns:w14="http://schemas.microsoft.com/office/word/2010/wordml" xmlns:wpg="http://schemas.microsoft.com/office/word/2010/wordprocessingGroup" xmlns:wpi="http://schemas.microsoft.com/office/word/2010/wordprocessingInk" xmlns:wne="http://schemas.microsoft.com/office/word/2006/wordml" xmlns:wps="http://schemas.microsoft.com/office/word/2010/wordprocessingShape" mc:Ignorable="w14 wp14">
   <w:abstractNum w:abstractNumId="0">
     <w:nsid w:val="4AFB3D78"/>
     <w:multiLevelType w:val="hybridMultilevel"/>
@@ -826,7 +835,7 @@
 </file>
 
 <file path=word/styles.xml><?xml version="1.0" encoding="utf-8"?>
-<w:styles xmlns:mc="http://schemas.openxmlformats.org/markup-compatibility/2006" xmlns:r="http://schemas.openxmlformats.org/officeDocument/2006/relationships" xmlns:w="http://schemas.openxmlformats.org/wordprocessingml/2006/main" xmlns:w14="http://schemas.microsoft.com/office/word/2010/wordml" xmlns:w15="http://schemas.microsoft.com/office/word/2012/wordml" mc:Ignorable="w14 w15">
+<w:styles xmlns:mc="http://schemas.openxmlformats.org/markup-compatibility/2006" xmlns:r="http://schemas.openxmlformats.org/officeDocument/2006/relationships" xmlns:w="http://schemas.openxmlformats.org/wordprocessingml/2006/main" xmlns:w14="http://schemas.microsoft.com/office/word/2010/wordml" mc:Ignorable="w14">
   <w:docDefaults>
     <w:rPrDefault>
       <w:rPr>
@@ -838,389 +847,368 @@
     </w:rPrDefault>
     <w:pPrDefault/>
   </w:docDefaults>
-  <w:latentStyles w:defLockedState="0" w:defUIPriority="99" w:defSemiHidden="0" w:defUnhideWhenUsed="0" w:defQFormat="0" w:count="382">
-    <w:lsdException w:name="Normal" w:uiPriority="0" w:qFormat="1"/>
-    <w:lsdException w:name="heading 1" w:uiPriority="9" w:qFormat="1"/>
-    <w:lsdException w:name="heading 2" w:semiHidden="1" w:uiPriority="9" w:unhideWhenUsed="1" w:qFormat="1"/>
-    <w:lsdException w:name="heading 3" w:semiHidden="1" w:uiPriority="9" w:unhideWhenUsed="1" w:qFormat="1"/>
-    <w:lsdException w:name="heading 4" w:semiHidden="1" w:uiPriority="9" w:unhideWhenUsed="1" w:qFormat="1"/>
-    <w:lsdException w:name="heading 5" w:semiHidden="1" w:uiPriority="9" w:unhideWhenUsed="1" w:qFormat="1"/>
-    <w:lsdException w:name="heading 6" w:semiHidden="1" w:uiPriority="9" w:unhideWhenUsed="1" w:qFormat="1"/>
-    <w:lsdException w:name="heading 7" w:semiHidden="1" w:uiPriority="9" w:unhideWhenUsed="1" w:qFormat="1"/>
-    <w:lsdException w:name="heading 8" w:semiHidden="1" w:uiPriority="9" w:unhideWhenUsed="1" w:qFormat="1"/>
-    <w:lsdException w:name="heading 9" w:semiHidden="1" w:uiPriority="9" w:unhideWhenUsed="1" w:qFormat="1"/>
-    <w:lsdException w:name="index 1" w:semiHidden="1" w:unhideWhenUsed="1"/>
-    <w:lsdException w:name="index 2" w:semiHidden="1" w:unhideWhenUsed="1"/>
-    <w:lsdException w:name="index 3" w:semiHidden="1" w:unhideWhenUsed="1"/>
-    <w:lsdException w:name="index 4" w:semiHidden="1" w:unhideWhenUsed="1"/>
-    <w:lsdException w:name="index 5" w:semiHidden="1" w:unhideWhenUsed="1"/>
-    <w:lsdException w:name="index 6" w:semiHidden="1" w:unhideWhenUsed="1"/>
-    <w:lsdException w:name="index 7" w:semiHidden="1" w:unhideWhenUsed="1"/>
-    <w:lsdException w:name="index 8" w:semiHidden="1" w:unhideWhenUsed="1"/>
-    <w:lsdException w:name="index 9" w:semiHidden="1" w:unhideWhenUsed="1"/>
-    <w:lsdException w:name="toc 1" w:semiHidden="1" w:uiPriority="39" w:unhideWhenUsed="1"/>
-    <w:lsdException w:name="toc 2" w:semiHidden="1" w:uiPriority="39" w:unhideWhenUsed="1"/>
-    <w:lsdException w:name="toc 3" w:semiHidden="1" w:uiPriority="39" w:unhideWhenUsed="1"/>
-    <w:lsdException w:name="toc 4" w:semiHidden="1" w:uiPriority="39" w:unhideWhenUsed="1"/>
-    <w:lsdException w:name="toc 5" w:semiHidden="1" w:uiPriority="39" w:unhideWhenUsed="1"/>
-    <w:lsdException w:name="toc 6" w:semiHidden="1" w:uiPriority="39" w:unhideWhenUsed="1"/>
-    <w:lsdException w:name="toc 7" w:semiHidden="1" w:uiPriority="39" w:unhideWhenUsed="1"/>
-    <w:lsdException w:name="toc 8" w:semiHidden="1" w:uiPriority="39" w:unhideWhenUsed="1"/>
-    <w:lsdException w:name="toc 9" w:semiHidden="1" w:uiPriority="39" w:unhideWhenUsed="1"/>
-    <w:lsdException w:name="Normal Indent" w:semiHidden="1" w:unhideWhenUsed="1"/>
-    <w:lsdException w:name="footnote text" w:semiHidden="1" w:unhideWhenUsed="1"/>
-    <w:lsdException w:name="annotation text" w:semiHidden="1" w:unhideWhenUsed="1"/>
-    <w:lsdException w:name="header" w:semiHidden="1" w:unhideWhenUsed="1"/>
-    <w:lsdException w:name="footer" w:semiHidden="1" w:unhideWhenUsed="1"/>
-    <w:lsdException w:name="index heading" w:semiHidden="1" w:unhideWhenUsed="1"/>
-    <w:lsdException w:name="caption" w:semiHidden="1" w:uiPriority="35" w:unhideWhenUsed="1" w:qFormat="1"/>
-    <w:lsdException w:name="table of figures" w:semiHidden="1" w:unhideWhenUsed="1"/>
-    <w:lsdException w:name="envelope address" w:semiHidden="1" w:unhideWhenUsed="1"/>
-    <w:lsdException w:name="envelope return" w:semiHidden="1" w:unhideWhenUsed="1"/>
-    <w:lsdException w:name="footnote reference" w:semiHidden="1" w:unhideWhenUsed="1"/>
-    <w:lsdException w:name="annotation reference" w:semiHidden="1" w:unhideWhenUsed="1"/>
-    <w:lsdException w:name="line number" w:semiHidden="1" w:unhideWhenUsed="1"/>
-    <w:lsdException w:name="page number" w:semiHidden="1" w:unhideWhenUsed="1"/>
-    <w:lsdException w:name="endnote reference" w:semiHidden="1" w:unhideWhenUsed="1"/>
-    <w:lsdException w:name="endnote text" w:semiHidden="1" w:unhideWhenUsed="1"/>
-    <w:lsdException w:name="table of authorities" w:semiHidden="1" w:unhideWhenUsed="1"/>
-    <w:lsdException w:name="macro" w:semiHidden="1" w:unhideWhenUsed="1"/>
-    <w:lsdException w:name="toa heading" w:semiHidden="1" w:unhideWhenUsed="1"/>
-    <w:lsdException w:name="List" w:semiHidden="1" w:unhideWhenUsed="1"/>
-    <w:lsdException w:name="List Bullet" w:semiHidden="1" w:unhideWhenUsed="1"/>
-    <w:lsdException w:name="List Number" w:semiHidden="1" w:unhideWhenUsed="1"/>
-    <w:lsdException w:name="List 2" w:semiHidden="1" w:unhideWhenUsed="1"/>
-    <w:lsdException w:name="List 3" w:semiHidden="1" w:unhideWhenUsed="1"/>
-    <w:lsdException w:name="List 4" w:semiHidden="1" w:unhideWhenUsed="1"/>
-    <w:lsdException w:name="List 5" w:semiHidden="1" w:unhideWhenUsed="1"/>
-    <w:lsdException w:name="List Bullet 2" w:semiHidden="1" w:unhideWhenUsed="1"/>
-    <w:lsdException w:name="List Bullet 3" w:semiHidden="1" w:unhideWhenUsed="1"/>
-    <w:lsdException w:name="List Bullet 4" w:semiHidden="1" w:unhideWhenUsed="1"/>
-    <w:lsdException w:name="List Bullet 5" w:semiHidden="1" w:unhideWhenUsed="1"/>
-    <w:lsdException w:name="List Number 2" w:semiHidden="1" w:unhideWhenUsed="1"/>
-    <w:lsdException w:name="List Number 3" w:semiHidden="1" w:unhideWhenUsed="1"/>
-    <w:lsdException w:name="List Number 4" w:semiHidden="1" w:unhideWhenUsed="1"/>
-    <w:lsdException w:name="List Number 5" w:semiHidden="1" w:unhideWhenUsed="1"/>
-    <w:lsdException w:name="Title" w:uiPriority="10" w:qFormat="1"/>
-    <w:lsdException w:name="Closing" w:semiHidden="1" w:unhideWhenUsed="1"/>
-    <w:lsdException w:name="Signature" w:semiHidden="1" w:unhideWhenUsed="1"/>
-    <w:lsdException w:name="Default Paragraph Font" w:semiHidden="1" w:uiPriority="1" w:unhideWhenUsed="1"/>
-    <w:lsdException w:name="Body Text" w:semiHidden="1" w:unhideWhenUsed="1"/>
-    <w:lsdException w:name="Body Text Indent" w:semiHidden="1" w:unhideWhenUsed="1"/>
-    <w:lsdException w:name="List Continue" w:semiHidden="1" w:unhideWhenUsed="1"/>
-    <w:lsdException w:name="List Continue 2" w:semiHidden="1" w:unhideWhenUsed="1"/>
-    <w:lsdException w:name="List Continue 3" w:semiHidden="1" w:unhideWhenUsed="1"/>
-    <w:lsdException w:name="List Continue 4" w:semiHidden="1" w:unhideWhenUsed="1"/>
-    <w:lsdException w:name="List Continue 5" w:semiHidden="1" w:unhideWhenUsed="1"/>
-    <w:lsdException w:name="Message Header" w:semiHidden="1" w:unhideWhenUsed="1"/>
-    <w:lsdException w:name="Subtitle" w:uiPriority="11" w:qFormat="1"/>
-    <w:lsdException w:name="Salutation" w:semiHidden="1" w:unhideWhenUsed="1"/>
-    <w:lsdException w:name="Date" w:semiHidden="1" w:unhideWhenUsed="1"/>
-    <w:lsdException w:name="Body Text First Indent" w:semiHidden="1" w:unhideWhenUsed="1"/>
-    <w:lsdException w:name="Body Text First Indent 2" w:semiHidden="1" w:unhideWhenUsed="1"/>
-    <w:lsdException w:name="Note Heading" w:semiHidden="1" w:unhideWhenUsed="1"/>
-    <w:lsdException w:name="Body Text 2" w:semiHidden="1" w:unhideWhenUsed="1"/>
-    <w:lsdException w:name="Body Text 3" w:semiHidden="1" w:unhideWhenUsed="1"/>
-    <w:lsdException w:name="Body Text Indent 2" w:semiHidden="1" w:unhideWhenUsed="1"/>
-    <w:lsdException w:name="Body Text Indent 3" w:semiHidden="1" w:unhideWhenUsed="1"/>
-    <w:lsdException w:name="Block Text" w:semiHidden="1" w:unhideWhenUsed="1"/>
-    <w:lsdException w:name="Hyperlink" w:semiHidden="1" w:unhideWhenUsed="1"/>
-    <w:lsdException w:name="FollowedHyperlink" w:semiHidden="1" w:unhideWhenUsed="1"/>
-    <w:lsdException w:name="Strong" w:uiPriority="22" w:qFormat="1"/>
-    <w:lsdException w:name="Emphasis" w:uiPriority="20" w:qFormat="1"/>
-    <w:lsdException w:name="Document Map" w:semiHidden="1" w:unhideWhenUsed="1"/>
-    <w:lsdException w:name="Plain Text" w:semiHidden="1" w:unhideWhenUsed="1"/>
-    <w:lsdException w:name="E-mail Signature" w:semiHidden="1" w:unhideWhenUsed="1"/>
-    <w:lsdException w:name="HTML Top of Form" w:semiHidden="1" w:unhideWhenUsed="1"/>
-    <w:lsdException w:name="HTML Bottom of Form" w:semiHidden="1" w:unhideWhenUsed="1"/>
-    <w:lsdException w:name="Normal (Web)" w:semiHidden="1" w:unhideWhenUsed="1"/>
-    <w:lsdException w:name="HTML Acronym" w:semiHidden="1" w:unhideWhenUsed="1"/>
-    <w:lsdException w:name="HTML Address" w:semiHidden="1" w:unhideWhenUsed="1"/>
-    <w:lsdException w:name="HTML Cite" w:semiHidden="1" w:unhideWhenUsed="1"/>
-    <w:lsdException w:name="HTML Code" w:semiHidden="1" w:unhideWhenUsed="1"/>
-    <w:lsdException w:name="HTML Definition" w:semiHidden="1" w:unhideWhenUsed="1"/>
-    <w:lsdException w:name="HTML Keyboard" w:semiHidden="1" w:unhideWhenUsed="1"/>
-    <w:lsdException w:name="HTML Preformatted" w:semiHidden="1" w:unhideWhenUsed="1"/>
-    <w:lsdException w:name="HTML Sample" w:semiHidden="1" w:unhideWhenUsed="1"/>
-    <w:lsdException w:name="HTML Typewriter" w:semiHidden="1" w:unhideWhenUsed="1"/>
-    <w:lsdException w:name="HTML Variable" w:semiHidden="1" w:unhideWhenUsed="1"/>
-    <w:lsdException w:name="Normal Table" w:semiHidden="1" w:unhideWhenUsed="1"/>
-    <w:lsdException w:name="annotation subject" w:semiHidden="1" w:unhideWhenUsed="1"/>
-    <w:lsdException w:name="No List" w:semiHidden="1" w:unhideWhenUsed="1"/>
-    <w:lsdException w:name="Outline List 1" w:semiHidden="1" w:unhideWhenUsed="1"/>
-    <w:lsdException w:name="Outline List 2" w:semiHidden="1" w:unhideWhenUsed="1"/>
-    <w:lsdException w:name="Outline List 3" w:semiHidden="1" w:unhideWhenUsed="1"/>
-    <w:lsdException w:name="Table Simple 1" w:semiHidden="1" w:unhideWhenUsed="1"/>
-    <w:lsdException w:name="Table Simple 2" w:semiHidden="1" w:unhideWhenUsed="1"/>
-    <w:lsdException w:name="Table Simple 3" w:semiHidden="1" w:unhideWhenUsed="1"/>
-    <w:lsdException w:name="Table Classic 1" w:semiHidden="1" w:unhideWhenUsed="1"/>
-    <w:lsdException w:name="Table Classic 2" w:semiHidden="1" w:unhideWhenUsed="1"/>
-    <w:lsdException w:name="Table Classic 3" w:semiHidden="1" w:unhideWhenUsed="1"/>
-    <w:lsdException w:name="Table Classic 4" w:semiHidden="1" w:unhideWhenUsed="1"/>
-    <w:lsdException w:name="Table Colorful 1" w:semiHidden="1" w:unhideWhenUsed="1"/>
-    <w:lsdException w:name="Table Colorful 2" w:semiHidden="1" w:unhideWhenUsed="1"/>
-    <w:lsdException w:name="Table Colorful 3" w:semiHidden="1" w:unhideWhenUsed="1"/>
-    <w:lsdException w:name="Table Columns 1" w:semiHidden="1" w:unhideWhenUsed="1"/>
-    <w:lsdException w:name="Table Columns 2" w:semiHidden="1" w:unhideWhenUsed="1"/>
-    <w:lsdException w:name="Table Columns 3" w:semiHidden="1" w:unhideWhenUsed="1"/>
-    <w:lsdException w:name="Table Columns 4" w:semiHidden="1" w:unhideWhenUsed="1"/>
-    <w:lsdException w:name="Table Columns 5" w:semiHidden="1" w:unhideWhenUsed="1"/>
-    <w:lsdException w:name="Table Grid 1" w:semiHidden="1" w:unhideWhenUsed="1"/>
-    <w:lsdException w:name="Table Grid 2" w:semiHidden="1" w:unhideWhenUsed="1"/>
-    <w:lsdException w:name="Table Grid 3" w:semiHidden="1" w:unhideWhenUsed="1"/>
-    <w:lsdException w:name="Table Grid 4" w:semiHidden="1" w:unhideWhenUsed="1"/>
-    <w:lsdException w:name="Table Grid 5" w:semiHidden="1" w:unhideWhenUsed="1"/>
-    <w:lsdException w:name="Table Grid 6" w:semiHidden="1" w:unhideWhenUsed="1"/>
-    <w:lsdException w:name="Table Grid 7" w:semiHidden="1" w:unhideWhenUsed="1"/>
-    <w:lsdException w:name="Table Grid 8" w:semiHidden="1" w:unhideWhenUsed="1"/>
-    <w:lsdException w:name="Table List 1" w:semiHidden="1" w:unhideWhenUsed="1"/>
-    <w:lsdException w:name="Table List 2" w:semiHidden="1" w:unhideWhenUsed="1"/>
-    <w:lsdException w:name="Table List 3" w:semiHidden="1" w:unhideWhenUsed="1"/>
-    <w:lsdException w:name="Table List 4" w:semiHidden="1" w:unhideWhenUsed="1"/>
-    <w:lsdException w:name="Table List 5" w:semiHidden="1" w:unhideWhenUsed="1"/>
-    <w:lsdException w:name="Table List 6" w:semiHidden="1" w:unhideWhenUsed="1"/>
-    <w:lsdException w:name="Table List 7" w:semiHidden="1" w:unhideWhenUsed="1"/>
-    <w:lsdException w:name="Table List 8" w:semiHidden="1" w:unhideWhenUsed="1"/>
-    <w:lsdException w:name="Table 3D effects 1" w:semiHidden="1" w:unhideWhenUsed="1"/>
-    <w:lsdException w:name="Table 3D effects 2" w:semiHidden="1" w:unhideWhenUsed="1"/>
-    <w:lsdException w:name="Table 3D effects 3" w:semiHidden="1" w:unhideWhenUsed="1"/>
-    <w:lsdException w:name="Table Contemporary" w:semiHidden="1" w:unhideWhenUsed="1"/>
-    <w:lsdException w:name="Table Elegant" w:semiHidden="1" w:unhideWhenUsed="1"/>
-    <w:lsdException w:name="Table Professional" w:semiHidden="1" w:unhideWhenUsed="1"/>
-    <w:lsdException w:name="Table Subtle 1" w:semiHidden="1" w:unhideWhenUsed="1"/>
-    <w:lsdException w:name="Table Subtle 2" w:semiHidden="1" w:unhideWhenUsed="1"/>
-    <w:lsdException w:name="Table Web 1" w:semiHidden="1" w:unhideWhenUsed="1"/>
-    <w:lsdException w:name="Table Web 2" w:semiHidden="1" w:unhideWhenUsed="1"/>
-    <w:lsdException w:name="Table Web 3" w:semiHidden="1" w:unhideWhenUsed="1"/>
-    <w:lsdException w:name="Balloon Text" w:semiHidden="1" w:unhideWhenUsed="1"/>
-    <w:lsdException w:name="Table Grid" w:uiPriority="59"/>
-    <w:lsdException w:name="Table Theme" w:semiHidden="1" w:unhideWhenUsed="1"/>
-    <w:lsdException w:name="Note Level 1" w:semiHidden="1" w:unhideWhenUsed="1"/>
-    <w:lsdException w:name="Note Level 2" w:semiHidden="1" w:unhideWhenUsed="1"/>
-    <w:lsdException w:name="Note Level 3" w:semiHidden="1" w:unhideWhenUsed="1"/>
-    <w:lsdException w:name="Note Level 4" w:semiHidden="1" w:unhideWhenUsed="1"/>
-    <w:lsdException w:name="Note Level 5" w:semiHidden="1" w:unhideWhenUsed="1"/>
-    <w:lsdException w:name="Note Level 6" w:semiHidden="1" w:unhideWhenUsed="1"/>
-    <w:lsdException w:name="Note Level 7" w:semiHidden="1" w:unhideWhenUsed="1"/>
-    <w:lsdException w:name="Note Level 8" w:semiHidden="1" w:unhideWhenUsed="1"/>
-    <w:lsdException w:name="Note Level 9" w:semiHidden="1" w:unhideWhenUsed="1"/>
-    <w:lsdException w:name="Placeholder Text" w:semiHidden="1"/>
-    <w:lsdException w:name="No Spacing" w:uiPriority="1" w:qFormat="1"/>
-    <w:lsdException w:name="Light Shading" w:uiPriority="60"/>
-    <w:lsdException w:name="Light List" w:uiPriority="61"/>
-    <w:lsdException w:name="Light Grid" w:uiPriority="62"/>
-    <w:lsdException w:name="Medium Shading 1" w:uiPriority="63"/>
-    <w:lsdException w:name="Medium Shading 2" w:uiPriority="64"/>
-    <w:lsdException w:name="Medium List 1" w:uiPriority="65"/>
-    <w:lsdException w:name="Medium List 2" w:uiPriority="66"/>
-    <w:lsdException w:name="Medium Grid 1" w:uiPriority="67"/>
-    <w:lsdException w:name="Medium Grid 2" w:uiPriority="68"/>
-    <w:lsdException w:name="Medium Grid 3" w:uiPriority="69"/>
-    <w:lsdException w:name="Dark List" w:uiPriority="70"/>
-    <w:lsdException w:name="Colorful Shading" w:uiPriority="71"/>
-    <w:lsdException w:name="Colorful List" w:uiPriority="72"/>
-    <w:lsdException w:name="Colorful Grid" w:uiPriority="73"/>
-    <w:lsdException w:name="Light Shading Accent 1" w:uiPriority="60"/>
-    <w:lsdException w:name="Light List Accent 1" w:uiPriority="61"/>
-    <w:lsdException w:name="Light Grid Accent 1" w:uiPriority="62"/>
-    <w:lsdException w:name="Medium Shading 1 Accent 1" w:uiPriority="63"/>
-    <w:lsdException w:name="Medium Shading 2 Accent 1" w:uiPriority="64"/>
-    <w:lsdException w:name="Medium List 1 Accent 1" w:uiPriority="65"/>
-    <w:lsdException w:name="Revision" w:semiHidden="1"/>
-    <w:lsdException w:name="List Paragraph" w:uiPriority="34" w:qFormat="1"/>
-    <w:lsdException w:name="Quote" w:uiPriority="29" w:qFormat="1"/>
-    <w:lsdException w:name="Intense Quote" w:uiPriority="30" w:qFormat="1"/>
-    <w:lsdException w:name="Medium List 2 Accent 1" w:uiPriority="66"/>
-    <w:lsdException w:name="Medium Grid 1 Accent 1" w:uiPriority="67"/>
-    <w:lsdException w:name="Medium Grid 2 Accent 1" w:uiPriority="68"/>
-    <w:lsdException w:name="Medium Grid 3 Accent 1" w:uiPriority="69"/>
-    <w:lsdException w:name="Dark List Accent 1" w:uiPriority="70"/>
-    <w:lsdException w:name="Colorful Shading Accent 1" w:uiPriority="71"/>
-    <w:lsdException w:name="Colorful List Accent 1" w:uiPriority="72"/>
-    <w:lsdException w:name="Colorful Grid Accent 1" w:uiPriority="73"/>
-    <w:lsdException w:name="Light Shading Accent 2" w:uiPriority="60"/>
-    <w:lsdException w:name="Light List Accent 2" w:uiPriority="61"/>
-    <w:lsdException w:name="Light Grid Accent 2" w:uiPriority="62"/>
-    <w:lsdException w:name="Medium Shading 1 Accent 2" w:uiPriority="63"/>
-    <w:lsdException w:name="Medium Shading 2 Accent 2" w:uiPriority="64"/>
-    <w:lsdException w:name="Medium List 1 Accent 2" w:uiPriority="65"/>
-    <w:lsdException w:name="Medium List 2 Accent 2" w:uiPriority="66"/>
-    <w:lsdException w:name="Medium Grid 1 Accent 2" w:uiPriority="67"/>
-    <w:lsdException w:name="Medium Grid 2 Accent 2" w:uiPriority="68"/>
-    <w:lsdException w:name="Medium Grid 3 Accent 2" w:uiPriority="69"/>
-    <w:lsdException w:name="Dark List Accent 2" w:uiPriority="70"/>
-    <w:lsdException w:name="Colorful Shading Accent 2" w:uiPriority="71"/>
-    <w:lsdException w:name="Colorful List Accent 2" w:uiPriority="72"/>
-    <w:lsdException w:name="Colorful Grid Accent 2" w:uiPriority="73"/>
-    <w:lsdException w:name="Light Shading Accent 3" w:uiPriority="60"/>
-    <w:lsdException w:name="Light List Accent 3" w:uiPriority="61"/>
-    <w:lsdException w:name="Light Grid Accent 3" w:uiPriority="62"/>
-    <w:lsdException w:name="Medium Shading 1 Accent 3" w:uiPriority="63"/>
-    <w:lsdException w:name="Medium Shading 2 Accent 3" w:uiPriority="64"/>
-    <w:lsdException w:name="Medium List 1 Accent 3" w:uiPriority="65"/>
-    <w:lsdException w:name="Medium List 2 Accent 3" w:uiPriority="66"/>
-    <w:lsdException w:name="Medium Grid 1 Accent 3" w:uiPriority="67"/>
-    <w:lsdException w:name="Medium Grid 2 Accent 3" w:uiPriority="68"/>
-    <w:lsdException w:name="Medium Grid 3 Accent 3" w:uiPriority="69"/>
-    <w:lsdException w:name="Dark List Accent 3" w:uiPriority="70"/>
-    <w:lsdException w:name="Colorful Shading Accent 3" w:uiPriority="71"/>
-    <w:lsdException w:name="Colorful List Accent 3" w:uiPriority="72"/>
-    <w:lsdException w:name="Colorful Grid Accent 3" w:uiPriority="73"/>
-    <w:lsdException w:name="Light Shading Accent 4" w:uiPriority="60"/>
-    <w:lsdException w:name="Light List Accent 4" w:uiPriority="61"/>
-    <w:lsdException w:name="Light Grid Accent 4" w:uiPriority="62"/>
-    <w:lsdException w:name="Medium Shading 1 Accent 4" w:uiPriority="63"/>
-    <w:lsdException w:name="Medium Shading 2 Accent 4" w:uiPriority="64"/>
-    <w:lsdException w:name="Medium List 1 Accent 4" w:uiPriority="65"/>
-    <w:lsdException w:name="Medium List 2 Accent 4" w:uiPriority="66"/>
-    <w:lsdException w:name="Medium Grid 1 Accent 4" w:uiPriority="67"/>
-    <w:lsdException w:name="Medium Grid 2 Accent 4" w:uiPriority="68"/>
-    <w:lsdException w:name="Medium Grid 3 Accent 4" w:uiPriority="69"/>
-    <w:lsdException w:name="Dark List Accent 4" w:uiPriority="70"/>
-    <w:lsdException w:name="Colorful Shading Accent 4" w:uiPriority="71"/>
-    <w:lsdException w:name="Colorful List Accent 4" w:uiPriority="72"/>
-    <w:lsdException w:name="Colorful Grid Accent 4" w:uiPriority="73"/>
-    <w:lsdException w:name="Light Shading Accent 5" w:uiPriority="60"/>
-    <w:lsdException w:name="Light List Accent 5" w:uiPriority="61"/>
-    <w:lsdException w:name="Light Grid Accent 5" w:uiPriority="62"/>
-    <w:lsdException w:name="Medium Shading 1 Accent 5" w:uiPriority="63"/>
-    <w:lsdException w:name="Medium Shading 2 Accent 5" w:uiPriority="64"/>
-    <w:lsdException w:name="Medium List 1 Accent 5" w:uiPriority="65"/>
-    <w:lsdException w:name="Medium List 2 Accent 5" w:uiPriority="66"/>
-    <w:lsdException w:name="Medium Grid 1 Accent 5" w:uiPriority="67"/>
-    <w:lsdException w:name="Medium Grid 2 Accent 5" w:uiPriority="68"/>
-    <w:lsdException w:name="Medium Grid 3 Accent 5" w:uiPriority="69"/>
-    <w:lsdException w:name="Dark List Accent 5" w:uiPriority="70"/>
-    <w:lsdException w:name="Colorful Shading Accent 5" w:uiPriority="71"/>
-    <w:lsdException w:name="Colorful List Accent 5" w:uiPriority="72"/>
-    <w:lsdException w:name="Colorful Grid Accent 5" w:uiPriority="73"/>
-    <w:lsdException w:name="Light Shading Accent 6" w:uiPriority="60"/>
-    <w:lsdException w:name="Light List Accent 6" w:uiPriority="61"/>
-    <w:lsdException w:name="Light Grid Accent 6" w:uiPriority="62"/>
-    <w:lsdException w:name="Medium Shading 1 Accent 6" w:uiPriority="63"/>
-    <w:lsdException w:name="Medium Shading 2 Accent 6" w:uiPriority="64"/>
-    <w:lsdException w:name="Medium List 1 Accent 6" w:uiPriority="65"/>
-    <w:lsdException w:name="Medium List 2 Accent 6" w:uiPriority="66"/>
-    <w:lsdException w:name="Medium Grid 1 Accent 6" w:uiPriority="67"/>
-    <w:lsdException w:name="Medium Grid 2 Accent 6" w:uiPriority="68"/>
-    <w:lsdException w:name="Medium Grid 3 Accent 6" w:uiPriority="69"/>
-    <w:lsdException w:name="Dark List Accent 6" w:uiPriority="70"/>
-    <w:lsdException w:name="Colorful Shading Accent 6" w:uiPriority="71"/>
-    <w:lsdException w:name="Colorful List Accent 6" w:uiPriority="72"/>
-    <w:lsdException w:name="Colorful Grid Accent 6" w:uiPriority="73"/>
-    <w:lsdException w:name="Subtle Emphasis" w:uiPriority="19" w:qFormat="1"/>
-    <w:lsdException w:name="Intense Emphasis" w:uiPriority="21" w:qFormat="1"/>
-    <w:lsdException w:name="Subtle Reference" w:uiPriority="31" w:qFormat="1"/>
-    <w:lsdException w:name="Intense Reference" w:uiPriority="32" w:qFormat="1"/>
-    <w:lsdException w:name="Book Title" w:uiPriority="33" w:qFormat="1"/>
-    <w:lsdException w:name="Bibliography" w:semiHidden="1" w:uiPriority="37" w:unhideWhenUsed="1"/>
-    <w:lsdException w:name="TOC Heading" w:semiHidden="1" w:uiPriority="39" w:unhideWhenUsed="1" w:qFormat="1"/>
-    <w:lsdException w:name="Plain Table 1" w:uiPriority="41"/>
-    <w:lsdException w:name="Plain Table 2" w:uiPriority="42"/>
-    <w:lsdException w:name="Plain Table 3" w:uiPriority="43"/>
-    <w:lsdException w:name="Plain Table 4" w:uiPriority="44"/>
-    <w:lsdException w:name="Plain Table 5" w:uiPriority="45"/>
-    <w:lsdException w:name="Grid Table Light" w:uiPriority="40"/>
-    <w:lsdException w:name="Grid Table 1 Light" w:uiPriority="46"/>
-    <w:lsdException w:name="Grid Table 2" w:uiPriority="47"/>
-    <w:lsdException w:name="Grid Table 3" w:uiPriority="48"/>
-    <w:lsdException w:name="Grid Table 4" w:uiPriority="49"/>
-    <w:lsdException w:name="Grid Table 5 Dark" w:uiPriority="50"/>
-    <w:lsdException w:name="Grid Table 6 Colorful" w:uiPriority="51"/>
-    <w:lsdException w:name="Grid Table 7 Colorful" w:uiPriority="52"/>
-    <w:lsdException w:name="Grid Table 1 Light Accent 1" w:uiPriority="46"/>
-    <w:lsdException w:name="Grid Table 2 Accent 1" w:uiPriority="47"/>
-    <w:lsdException w:name="Grid Table 3 Accent 1" w:uiPriority="48"/>
-    <w:lsdException w:name="Grid Table 4 Accent 1" w:uiPriority="49"/>
-    <w:lsdException w:name="Grid Table 5 Dark Accent 1" w:uiPriority="50"/>
-    <w:lsdException w:name="Grid Table 6 Colorful Accent 1" w:uiPriority="51"/>
-    <w:lsdException w:name="Grid Table 7 Colorful Accent 1" w:uiPriority="52"/>
-    <w:lsdException w:name="Grid Table 1 Light Accent 2" w:uiPriority="46"/>
-    <w:lsdException w:name="Grid Table 2 Accent 2" w:uiPriority="47"/>
-    <w:lsdException w:name="Grid Table 3 Accent 2" w:uiPriority="48"/>
-    <w:lsdException w:name="Grid Table 4 Accent 2" w:uiPriority="49"/>
-    <w:lsdException w:name="Grid Table 5 Dark Accent 2" w:uiPriority="50"/>
-    <w:lsdException w:name="Grid Table 6 Colorful Accent 2" w:uiPriority="51"/>
-    <w:lsdException w:name="Grid Table 7 Colorful Accent 2" w:uiPriority="52"/>
-    <w:lsdException w:name="Grid Table 1 Light Accent 3" w:uiPriority="46"/>
-    <w:lsdException w:name="Grid Table 2 Accent 3" w:uiPriority="47"/>
-    <w:lsdException w:name="Grid Table 3 Accent 3" w:uiPriority="48"/>
-    <w:lsdException w:name="Grid Table 4 Accent 3" w:uiPriority="49"/>
-    <w:lsdException w:name="Grid Table 5 Dark Accent 3" w:uiPriority="50"/>
-    <w:lsdException w:name="Grid Table 6 Colorful Accent 3" w:uiPriority="51"/>
-    <w:lsdException w:name="Grid Table 7 Colorful Accent 3" w:uiPriority="52"/>
-    <w:lsdException w:name="Grid Table 1 Light Accent 4" w:uiPriority="46"/>
-    <w:lsdException w:name="Grid Table 2 Accent 4" w:uiPriority="47"/>
-    <w:lsdException w:name="Grid Table 3 Accent 4" w:uiPriority="48"/>
-    <w:lsdException w:name="Grid Table 4 Accent 4" w:uiPriority="49"/>
-    <w:lsdException w:name="Grid Table 5 Dark Accent 4" w:uiPriority="50"/>
-    <w:lsdException w:name="Grid Table 6 Colorful Accent 4" w:uiPriority="51"/>
-    <w:lsdException w:name="Grid Table 7 Colorful Accent 4" w:uiPriority="52"/>
-    <w:lsdException w:name="Grid Table 1 Light Accent 5" w:uiPriority="46"/>
-    <w:lsdException w:name="Grid Table 2 Accent 5" w:uiPriority="47"/>
-    <w:lsdException w:name="Grid Table 3 Accent 5" w:uiPriority="48"/>
-    <w:lsdException w:name="Grid Table 4 Accent 5" w:uiPriority="49"/>
-    <w:lsdException w:name="Grid Table 5 Dark Accent 5" w:uiPriority="50"/>
-    <w:lsdException w:name="Grid Table 6 Colorful Accent 5" w:uiPriority="51"/>
-    <w:lsdException w:name="Grid Table 7 Colorful Accent 5" w:uiPriority="52"/>
-    <w:lsdException w:name="Grid Table 1 Light Accent 6" w:uiPriority="46"/>
-    <w:lsdException w:name="Grid Table 2 Accent 6" w:uiPriority="47"/>
-    <w:lsdException w:name="Grid Table 3 Accent 6" w:uiPriority="48"/>
-    <w:lsdException w:name="Grid Table 4 Accent 6" w:uiPriority="49"/>
-    <w:lsdException w:name="Grid Table 5 Dark Accent 6" w:uiPriority="50"/>
-    <w:lsdException w:name="Grid Table 6 Colorful Accent 6" w:uiPriority="51"/>
-    <w:lsdException w:name="Grid Table 7 Colorful Accent 6" w:uiPriority="52"/>
-    <w:lsdException w:name="List Table 1 Light" w:uiPriority="46"/>
-    <w:lsdException w:name="List Table 2" w:uiPriority="47"/>
-    <w:lsdException w:name="List Table 3" w:uiPriority="48"/>
-    <w:lsdException w:name="List Table 4" w:uiPriority="49"/>
-    <w:lsdException w:name="List Table 5 Dark" w:uiPriority="50"/>
-    <w:lsdException w:name="List Table 6 Colorful" w:uiPriority="51"/>
-    <w:lsdException w:name="List Table 7 Colorful" w:uiPriority="52"/>
-    <w:lsdException w:name="List Table 1 Light Accent 1" w:uiPriority="46"/>
-    <w:lsdException w:name="List Table 2 Accent 1" w:uiPriority="47"/>
-    <w:lsdException w:name="List Table 3 Accent 1" w:uiPriority="48"/>
-    <w:lsdException w:name="List Table 4 Accent 1" w:uiPriority="49"/>
-    <w:lsdException w:name="List Table 5 Dark Accent 1" w:uiPriority="50"/>
-    <w:lsdException w:name="List Table 6 Colorful Accent 1" w:uiPriority="51"/>
-    <w:lsdException w:name="List Table 7 Colorful Accent 1" w:uiPriority="52"/>
-    <w:lsdException w:name="List Table 1 Light Accent 2" w:uiPriority="46"/>
-    <w:lsdException w:name="List Table 2 Accent 2" w:uiPriority="47"/>
-    <w:lsdException w:name="List Table 3 Accent 2" w:uiPriority="48"/>
-    <w:lsdException w:name="List Table 4 Accent 2" w:uiPriority="49"/>
-    <w:lsdException w:name="List Table 5 Dark Accent 2" w:uiPriority="50"/>
-    <w:lsdException w:name="List Table 6 Colorful Accent 2" w:uiPriority="51"/>
-    <w:lsdException w:name="List Table 7 Colorful Accent 2" w:uiPriority="52"/>
-    <w:lsdException w:name="List Table 1 Light Accent 3" w:uiPriority="46"/>
-    <w:lsdException w:name="List Table 2 Accent 3" w:uiPriority="47"/>
-    <w:lsdException w:name="List Table 3 Accent 3" w:uiPriority="48"/>
-    <w:lsdException w:name="List Table 4 Accent 3" w:uiPriority="49"/>
-    <w:lsdException w:name="List Table 5 Dark Accent 3" w:uiPriority="50"/>
-    <w:lsdException w:name="List Table 6 Colorful Accent 3" w:uiPriority="51"/>
-    <w:lsdException w:name="List Table 7 Colorful Accent 3" w:uiPriority="52"/>
-    <w:lsdException w:name="List Table 1 Light Accent 4" w:uiPriority="46"/>
-    <w:lsdException w:name="List Table 2 Accent 4" w:uiPriority="47"/>
-    <w:lsdException w:name="List Table 3 Accent 4" w:uiPriority="48"/>
-    <w:lsdException w:name="List Table 4 Accent 4" w:uiPriority="49"/>
-    <w:lsdException w:name="List Table 5 Dark Accent 4" w:uiPriority="50"/>
-    <w:lsdException w:name="List Table 6 Colorful Accent 4" w:uiPriority="51"/>
-    <w:lsdException w:name="List Table 7 Colorful Accent 4" w:uiPriority="52"/>
-    <w:lsdException w:name="List Table 1 Light Accent 5" w:uiPriority="46"/>
-    <w:lsdException w:name="List Table 2 Accent 5" w:uiPriority="47"/>
-    <w:lsdException w:name="List Table 3 Accent 5" w:uiPriority="48"/>
-    <w:lsdException w:name="List Table 4 Accent 5" w:uiPriority="49"/>
-    <w:lsdException w:name="List Table 5 Dark Accent 5" w:uiPriority="50"/>
-    <w:lsdException w:name="List Table 6 Colorful Accent 5" w:uiPriority="51"/>
-    <w:lsdException w:name="List Table 7 Colorful Accent 5" w:uiPriority="52"/>
-    <w:lsdException w:name="List Table 1 Light Accent 6" w:uiPriority="46"/>
-    <w:lsdException w:name="List Table 2 Accent 6" w:uiPriority="47"/>
-    <w:lsdException w:name="List Table 3 Accent 6" w:uiPriority="48"/>
-    <w:lsdException w:name="List Table 4 Accent 6" w:uiPriority="49"/>
-    <w:lsdException w:name="List Table 5 Dark Accent 6" w:uiPriority="50"/>
-    <w:lsdException w:name="List Table 6 Colorful Accent 6" w:uiPriority="51"/>
-    <w:lsdException w:name="List Table 7 Colorful Accent 6" w:uiPriority="52"/>
-    <w:lsdException w:name="Mention" w:semiHidden="1" w:unhideWhenUsed="1"/>
-    <w:lsdException w:name="Smart Hyperlink" w:semiHidden="1" w:unhideWhenUsed="1"/>
+  <w:latentStyles w:defLockedState="0" w:defUIPriority="99" w:defSemiHidden="1" w:defUnhideWhenUsed="1" w:defQFormat="0" w:count="276">
+    <w:lsdException w:name="Normal" w:semiHidden="0" w:uiPriority="0" w:unhideWhenUsed="0" w:qFormat="1"/>
+    <w:lsdException w:name="heading 1" w:semiHidden="0" w:uiPriority="9" w:unhideWhenUsed="0" w:qFormat="1"/>
+    <w:lsdException w:name="heading 2" w:uiPriority="9" w:qFormat="1"/>
+    <w:lsdException w:name="heading 3" w:uiPriority="9" w:qFormat="1"/>
+    <w:lsdException w:name="heading 4" w:uiPriority="9" w:qFormat="1"/>
+    <w:lsdException w:name="heading 5" w:uiPriority="9" w:qFormat="1"/>
+    <w:lsdException w:name="heading 6" w:uiPriority="9" w:qFormat="1"/>
+    <w:lsdException w:name="heading 7" w:uiPriority="9" w:qFormat="1"/>
+    <w:lsdException w:name="heading 8" w:uiPriority="9" w:qFormat="1"/>
+    <w:lsdException w:name="heading 9" w:uiPriority="9" w:qFormat="1"/>
+    <w:lsdException w:name="toc 1" w:uiPriority="39"/>
+    <w:lsdException w:name="toc 2" w:uiPriority="39"/>
+    <w:lsdException w:name="toc 3" w:uiPriority="39"/>
+    <w:lsdException w:name="toc 4" w:uiPriority="39"/>
+    <w:lsdException w:name="toc 5" w:uiPriority="39"/>
+    <w:lsdException w:name="toc 6" w:uiPriority="39"/>
+    <w:lsdException w:name="toc 7" w:uiPriority="39"/>
+    <w:lsdException w:name="toc 8" w:uiPriority="39"/>
+    <w:lsdException w:name="toc 9" w:uiPriority="39"/>
+    <w:lsdException w:name="caption" w:uiPriority="35" w:qFormat="1"/>
+    <w:lsdException w:name="Title" w:semiHidden="0" w:uiPriority="10" w:unhideWhenUsed="0" w:qFormat="1"/>
+    <w:lsdException w:name="Default Paragraph Font" w:uiPriority="1"/>
+    <w:lsdException w:name="Subtitle" w:semiHidden="0" w:uiPriority="11" w:unhideWhenUsed="0" w:qFormat="1"/>
+    <w:lsdException w:name="Strong" w:semiHidden="0" w:uiPriority="22" w:unhideWhenUsed="0" w:qFormat="1"/>
+    <w:lsdException w:name="Emphasis" w:semiHidden="0" w:uiPriority="20" w:unhideWhenUsed="0" w:qFormat="1"/>
+    <w:lsdException w:name="Table Grid" w:semiHidden="0" w:uiPriority="59" w:unhideWhenUsed="0"/>
+    <w:lsdException w:name="Placeholder Text" w:unhideWhenUsed="0"/>
+    <w:lsdException w:name="No Spacing" w:semiHidden="0" w:uiPriority="1" w:unhideWhenUsed="0" w:qFormat="1"/>
+    <w:lsdException w:name="Light Shading" w:semiHidden="0" w:uiPriority="60" w:unhideWhenUsed="0"/>
+    <w:lsdException w:name="Light List" w:semiHidden="0" w:uiPriority="61" w:unhideWhenUsed="0"/>
+    <w:lsdException w:name="Light Grid" w:semiHidden="0" w:uiPriority="62" w:unhideWhenUsed="0"/>
+    <w:lsdException w:name="Medium Shading 1" w:semiHidden="0" w:uiPriority="63" w:unhideWhenUsed="0"/>
+    <w:lsdException w:name="Medium Shading 2" w:semiHidden="0" w:uiPriority="64" w:unhideWhenUsed="0"/>
+    <w:lsdException w:name="Medium List 1" w:semiHidden="0" w:uiPriority="65" w:unhideWhenUsed="0"/>
+    <w:lsdException w:name="Medium List 2" w:semiHidden="0" w:uiPriority="66" w:unhideWhenUsed="0"/>
+    <w:lsdException w:name="Medium Grid 1" w:semiHidden="0" w:uiPriority="67" w:unhideWhenUsed="0"/>
+    <w:lsdException w:name="Medium Grid 2" w:semiHidden="0" w:uiPriority="68" w:unhideWhenUsed="0"/>
+    <w:lsdException w:name="Medium Grid 3" w:semiHidden="0" w:uiPriority="69" w:unhideWhenUsed="0"/>
+    <w:lsdException w:name="Dark List" w:semiHidden="0" w:uiPriority="70" w:unhideWhenUsed="0"/>
+    <w:lsdException w:name="Colorful Shading" w:semiHidden="0" w:uiPriority="71" w:unhideWhenUsed="0"/>
+    <w:lsdException w:name="Colorful List" w:semiHidden="0" w:uiPriority="72" w:unhideWhenUsed="0"/>
+    <w:lsdException w:name="Colorful Grid" w:semiHidden="0" w:uiPriority="73" w:unhideWhenUsed="0"/>
+    <w:lsdException w:name="Light Shading Accent 1" w:semiHidden="0" w:uiPriority="60" w:unhideWhenUsed="0"/>
+    <w:lsdException w:name="Light List Accent 1" w:semiHidden="0" w:uiPriority="61" w:unhideWhenUsed="0"/>
+    <w:lsdException w:name="Light Grid Accent 1" w:semiHidden="0" w:uiPriority="62" w:unhideWhenUsed="0"/>
+    <w:lsdException w:name="Medium Shading 1 Accent 1" w:semiHidden="0" w:uiPriority="63" w:unhideWhenUsed="0"/>
+    <w:lsdException w:name="Medium Shading 2 Accent 1" w:semiHidden="0" w:uiPriority="64" w:unhideWhenUsed="0"/>
+    <w:lsdException w:name="Medium List 1 Accent 1" w:semiHidden="0" w:uiPriority="65" w:unhideWhenUsed="0"/>
+    <w:lsdException w:name="Revision" w:unhideWhenUsed="0"/>
+    <w:lsdException w:name="List Paragraph" w:semiHidden="0" w:uiPriority="34" w:unhideWhenUsed="0" w:qFormat="1"/>
+    <w:lsdException w:name="Quote" w:semiHidden="0" w:uiPriority="29" w:unhideWhenUsed="0" w:qFormat="1"/>
+    <w:lsdException w:name="Intense Quote" w:semiHidden="0" w:uiPriority="30" w:unhideWhenUsed="0" w:qFormat="1"/>
+    <w:lsdException w:name="Medium List 2 Accent 1" w:semiHidden="0" w:uiPriority="66" w:unhideWhenUsed="0"/>
+    <w:lsdException w:name="Medium Grid 1 Accent 1" w:semiHidden="0" w:uiPriority="67" w:unhideWhenUsed="0"/>
+    <w:lsdException w:name="Medium Grid 2 Accent 1" w:semiHidden="0" w:uiPriority="68" w:unhideWhenUsed="0"/>
+    <w:lsdException w:name="Medium Grid 3 Accent 1" w:semiHidden="0" w:uiPriority="69" w:unhideWhenUsed="0"/>
+    <w:lsdException w:name="Dark List Accent 1" w:semiHidden="0" w:uiPriority="70" w:unhideWhenUsed="0"/>
+    <w:lsdException w:name="Colorful Shading Accent 1" w:semiHidden="0" w:uiPriority="71" w:unhideWhenUsed="0"/>
+    <w:lsdException w:name="Colorful List Accent 1" w:semiHidden="0" w:uiPriority="72" w:unhideWhenUsed="0"/>
+    <w:lsdException w:name="Colorful Grid Accent 1" w:semiHidden="0" w:uiPriority="73" w:unhideWhenUsed="0"/>
+    <w:lsdException w:name="Light Shading Accent 2" w:semiHidden="0" w:uiPriority="60" w:unhideWhenUsed="0"/>
+    <w:lsdException w:name="Light List Accent 2" w:semiHidden="0" w:uiPriority="61" w:unhideWhenUsed="0"/>
+    <w:lsdException w:name="Light Grid Accent 2" w:semiHidden="0" w:uiPriority="62" w:unhideWhenUsed="0"/>
+    <w:lsdException w:name="Medium Shading 1 Accent 2" w:semiHidden="0" w:uiPriority="63" w:unhideWhenUsed="0"/>
+    <w:lsdException w:name="Medium Shading 2 Accent 2" w:semiHidden="0" w:uiPriority="64" w:unhideWhenUsed="0"/>
+    <w:lsdException w:name="Medium List 1 Accent 2" w:semiHidden="0" w:uiPriority="65" w:unhideWhenUsed="0"/>
+    <w:lsdException w:name="Medium List 2 Accent 2" w:semiHidden="0" w:uiPriority="66" w:unhideWhenUsed="0"/>
+    <w:lsdException w:name="Medium Grid 1 Accent 2" w:semiHidden="0" w:uiPriority="67" w:unhideWhenUsed="0"/>
+    <w:lsdException w:name="Medium Grid 2 Accent 2" w:semiHidden="0" w:uiPriority="68" w:unhideWhenUsed="0"/>
+    <w:lsdException w:name="Medium Grid 3 Accent 2" w:semiHidden="0" w:uiPriority="69" w:unhideWhenUsed="0"/>
+    <w:lsdException w:name="Dark List Accent 2" w:semiHidden="0" w:uiPriority="70" w:unhideWhenUsed="0"/>
+    <w:lsdException w:name="Colorful Shading Accent 2" w:semiHidden="0" w:uiPriority="71" w:unhideWhenUsed="0"/>
+    <w:lsdException w:name="Colorful List Accent 2" w:semiHidden="0" w:uiPriority="72" w:unhideWhenUsed="0"/>
+    <w:lsdException w:name="Colorful Grid Accent 2" w:semiHidden="0" w:uiPriority="73" w:unhideWhenUsed="0"/>
+    <w:lsdException w:name="Light Shading Accent 3" w:semiHidden="0" w:uiPriority="60" w:unhideWhenUsed="0"/>
+    <w:lsdException w:name="Light List Accent 3" w:semiHidden="0" w:uiPriority="61" w:unhideWhenUsed="0"/>
+    <w:lsdException w:name="Light Grid Accent 3" w:semiHidden="0" w:uiPriority="62" w:unhideWhenUsed="0"/>
+    <w:lsdException w:name="Medium Shading 1 Accent 3" w:semiHidden="0" w:uiPriority="63" w:unhideWhenUsed="0"/>
+    <w:lsdException w:name="Medium Shading 2 Accent 3" w:semiHidden="0" w:uiPriority="64" w:unhideWhenUsed="0"/>
+    <w:lsdException w:name="Medium List 1 Accent 3" w:semiHidden="0" w:uiPriority="65" w:unhideWhenUsed="0"/>
+    <w:lsdException w:name="Medium List 2 Accent 3" w:semiHidden="0" w:uiPriority="66" w:unhideWhenUsed="0"/>
+    <w:lsdException w:name="Medium Grid 1 Accent 3" w:semiHidden="0" w:uiPriority="67" w:unhideWhenUsed="0"/>
+    <w:lsdException w:name="Medium Grid 2 Accent 3" w:semiHidden="0" w:uiPriority="68" w:unhideWhenUsed="0"/>
+    <w:lsdException w:name="Medium Grid 3 Accent 3" w:semiHidden="0" w:uiPriority="69" w:unhideWhenUsed="0"/>
+    <w:lsdException w:name="Dark List Accent 3" w:semiHidden="0" w:uiPriority="70" w:unhideWhenUsed="0"/>
+    <w:lsdException w:name="Colorful Shading Accent 3" w:semiHidden="0" w:uiPriority="71" w:unhideWhenUsed="0"/>
+    <w:lsdException w:name="Colorful List Accent 3" w:semiHidden="0" w:uiPriority="72" w:unhideWhenUsed="0"/>
+    <w:lsdException w:name="Colorful Grid Accent 3" w:semiHidden="0" w:uiPriority="73" w:unhideWhenUsed="0"/>
+    <w:lsdException w:name="Light Shading Accent 4" w:semiHidden="0" w:uiPriority="60" w:unhideWhenUsed="0"/>
+    <w:lsdException w:name="Light List Accent 4" w:semiHidden="0" w:uiPriority="61" w:unhideWhenUsed="0"/>
+    <w:lsdException w:name="Light Grid Accent 4" w:semiHidden="0" w:uiPriority="62" w:unhideWhenUsed="0"/>
+    <w:lsdException w:name="Medium Shading 1 Accent 4" w:semiHidden="0" w:uiPriority="63" w:unhideWhenUsed="0"/>
+    <w:lsdException w:name="Medium Shading 2 Accent 4" w:semiHidden="0" w:uiPriority="64" w:unhideWhenUsed="0"/>
+    <w:lsdException w:name="Medium List 1 Accent 4" w:semiHidden="0" w:uiPriority="65" w:unhideWhenUsed="0"/>
+    <w:lsdException w:name="Medium List 2 Accent 4" w:semiHidden="0" w:uiPriority="66" w:unhideWhenUsed="0"/>
+    <w:lsdException w:name="Medium Grid 1 Accent 4" w:semiHidden="0" w:uiPriority="67" w:unhideWhenUsed="0"/>
+    <w:lsdException w:name="Medium Grid 2 Accent 4" w:semiHidden="0" w:uiPriority="68" w:unhideWhenUsed="0"/>
+    <w:lsdException w:name="Medium Grid 3 Accent 4" w:semiHidden="0" w:uiPriority="69" w:unhideWhenUsed="0"/>
+    <w:lsdException w:name="Dark List Accent 4" w:semiHidden="0" w:uiPriority="70" w:unhideWhenUsed="0"/>
+    <w:lsdException w:name="Colorful Shading Accent 4" w:semiHidden="0" w:uiPriority="71" w:unhideWhenUsed="0"/>
+    <w:lsdException w:name="Colorful List Accent 4" w:semiHidden="0" w:uiPriority="72" w:unhideWhenUsed="0"/>
+    <w:lsdException w:name="Colorful Grid Accent 4" w:semiHidden="0" w:uiPriority="73" w:unhideWhenUsed="0"/>
+    <w:lsdException w:name="Light Shading Accent 5" w:semiHidden="0" w:uiPriority="60" w:unhideWhenUsed="0"/>
+    <w:lsdException w:name="Light List Accent 5" w:semiHidden="0" w:uiPriority="61" w:unhideWhenUsed="0"/>
+    <w:lsdException w:name="Light Grid Accent 5" w:semiHidden="0" w:uiPriority="62" w:unhideWhenUsed="0"/>
+    <w:lsdException w:name="Medium Shading 1 Accent 5" w:semiHidden="0" w:uiPriority="63" w:unhideWhenUsed="0"/>
+    <w:lsdException w:name="Medium Shading 2 Accent 5" w:semiHidden="0" w:uiPriority="64" w:unhideWhenUsed="0"/>
+    <w:lsdException w:name="Medium List 1 Accent 5" w:semiHidden="0" w:uiPriority="65" w:unhideWhenUsed="0"/>
+    <w:lsdException w:name="Medium List 2 Accent 5" w:semiHidden="0" w:uiPriority="66" w:unhideWhenUsed="0"/>
+    <w:lsdException w:name="Medium Grid 1 Accent 5" w:semiHidden="0" w:uiPriority="67" w:unhideWhenUsed="0"/>
+    <w:lsdException w:name="Medium Grid 2 Accent 5" w:semiHidden="0" w:uiPriority="68" w:unhideWhenUsed="0"/>
+    <w:lsdException w:name="Medium Grid 3 Accent 5" w:semiHidden="0" w:uiPriority="69" w:unhideWhenUsed="0"/>
+    <w:lsdException w:name="Dark List Accent 5" w:semiHidden="0" w:uiPriority="70" w:unhideWhenUsed="0"/>
+    <w:lsdException w:name="Colorful Shading Accent 5" w:semiHidden="0" w:uiPriority="71" w:unhideWhenUsed="0"/>
+    <w:lsdException w:name="Colorful List Accent 5" w:semiHidden="0" w:uiPriority="72" w:unhideWhenUsed="0"/>
+    <w:lsdException w:name="Colorful Grid Accent 5" w:semiHidden="0" w:uiPriority="73" w:unhideWhenUsed="0"/>
+    <w:lsdException w:name="Light Shading Accent 6" w:semiHidden="0" w:uiPriority="60" w:unhideWhenUsed="0"/>
+    <w:lsdException w:name="Light List Accent 6" w:semiHidden="0" w:uiPriority="61" w:unhideWhenUsed="0"/>
+    <w:lsdException w:name="Light Grid Accent 6" w:semiHidden="0" w:uiPriority="62" w:unhideWhenUsed="0"/>
+    <w:lsdException w:name="Medium Shading 1 Accent 6" w:semiHidden="0" w:uiPriority="63" w:unhideWhenUsed="0"/>
+    <w:lsdException w:name="Medium Shading 2 Accent 6" w:semiHidden="0" w:uiPriority="64" w:unhideWhenUsed="0"/>
+    <w:lsdException w:name="Medium List 1 Accent 6" w:semiHidden="0" w:uiPriority="65" w:unhideWhenUsed="0"/>
+    <w:lsdException w:name="Medium List 2 Accent 6" w:semiHidden="0" w:uiPriority="66" w:unhideWhenUsed="0"/>
+    <w:lsdException w:name="Medium Grid 1 Accent 6" w:semiHidden="0" w:uiPriority="67" w:unhideWhenUsed="0"/>
+    <w:lsdException w:name="Medium Grid 2 Accent 6" w:semiHidden="0" w:uiPriority="68" w:unhideWhenUsed="0"/>
+    <w:lsdException w:name="Medium Grid 3 Accent 6" w:semiHidden="0" w:uiPriority="69" w:unhideWhenUsed="0"/>
+    <w:lsdException w:name="Dark List Accent 6" w:semiHidden="0" w:uiPriority="70" w:unhideWhenUsed="0"/>
+    <w:lsdException w:name="Colorful Shading Accent 6" w:semiHidden="0" w:uiPriority="71" w:unhideWhenUsed="0"/>
+    <w:lsdException w:name="Colorful List Accent 6" w:semiHidden="0" w:uiPriority="72" w:unhideWhenUsed="0"/>
+    <w:lsdException w:name="Colorful Grid Accent 6" w:semiHidden="0" w:uiPriority="73" w:unhideWhenUsed="0"/>
+    <w:lsdException w:name="Subtle Emphasis" w:semiHidden="0" w:uiPriority="19" w:unhideWhenUsed="0" w:qFormat="1"/>
+    <w:lsdException w:name="Intense Emphasis" w:semiHidden="0" w:uiPriority="21" w:unhideWhenUsed="0" w:qFormat="1"/>
+    <w:lsdException w:name="Subtle Reference" w:semiHidden="0" w:uiPriority="31" w:unhideWhenUsed="0" w:qFormat="1"/>
+    <w:lsdException w:name="Intense Reference" w:semiHidden="0" w:uiPriority="32" w:unhideWhenUsed="0" w:qFormat="1"/>
+    <w:lsdException w:name="Book Title" w:semiHidden="0" w:uiPriority="33" w:unhideWhenUsed="0" w:qFormat="1"/>
+    <w:lsdException w:name="Bibliography" w:uiPriority="37"/>
+    <w:lsdException w:name="TOC Heading" w:uiPriority="39" w:qFormat="1"/>
+  </w:latentStyles>
+  <w:style w:type="paragraph" w:default="1" w:styleId="Normal">
+    <w:name w:val="Normal"/>
+    <w:qFormat/>
+  </w:style>
+  <w:style w:type="character" w:default="1" w:styleId="DefaultParagraphFont">
+    <w:name w:val="Default Paragraph Font"/>
+    <w:uiPriority w:val="1"/>
+    <w:semiHidden/>
+    <w:unhideWhenUsed/>
+  </w:style>
+  <w:style w:type="table" w:default="1" w:styleId="TableNormal">
+    <w:name w:val="Normal Table"/>
+    <w:uiPriority w:val="99"/>
+    <w:semiHidden/>
+    <w:unhideWhenUsed/>
+    <w:tblPr>
+      <w:tblInd w:w="0" w:type="dxa"/>
+      <w:tblCellMar>
+        <w:top w:w="0" w:type="dxa"/>
+        <w:left w:w="108" w:type="dxa"/>
+        <w:bottom w:w="0" w:type="dxa"/>
+        <w:right w:w="108" w:type="dxa"/>
+      </w:tblCellMar>
+    </w:tblPr>
+  </w:style>
+  <w:style w:type="numbering" w:default="1" w:styleId="NoList">
+    <w:name w:val="No List"/>
+    <w:uiPriority w:val="99"/>
+    <w:semiHidden/>
+    <w:unhideWhenUsed/>
+  </w:style>
+  <w:style w:type="paragraph" w:styleId="ListParagraph">
+    <w:name w:val="List Paragraph"/>
+    <w:basedOn w:val="Normal"/>
+    <w:uiPriority w:val="34"/>
+    <w:qFormat/>
+    <w:rsid w:val="005F2C9C"/>
+    <w:pPr>
+      <w:ind w:left="720"/>
+      <w:contextualSpacing/>
+    </w:pPr>
+  </w:style>
+  <w:style w:type="paragraph" w:styleId="BalloonText">
+    <w:name w:val="Balloon Text"/>
+    <w:basedOn w:val="Normal"/>
+    <w:link w:val="BalloonTextChar"/>
+    <w:uiPriority w:val="99"/>
+    <w:semiHidden/>
+    <w:unhideWhenUsed/>
+    <w:rsid w:val="005F2C9C"/>
+    <w:rPr>
+      <w:rFonts w:ascii="Lucida Grande" w:hAnsi="Lucida Grande"/>
+      <w:sz w:val="18"/>
+      <w:szCs w:val="18"/>
+    </w:rPr>
+  </w:style>
+  <w:style w:type="character" w:customStyle="1" w:styleId="BalloonTextChar">
+    <w:name w:val="Balloon Text Char"/>
+    <w:basedOn w:val="DefaultParagraphFont"/>
+    <w:link w:val="BalloonText"/>
+    <w:uiPriority w:val="99"/>
+    <w:semiHidden/>
+    <w:rsid w:val="005F2C9C"/>
+    <w:rPr>
+      <w:rFonts w:ascii="Lucida Grande" w:hAnsi="Lucida Grande"/>
+      <w:sz w:val="18"/>
+      <w:szCs w:val="18"/>
+    </w:rPr>
+  </w:style>
+</w:styles>
+</file>
+
+<file path=word/stylesWithEffects.xml><?xml version="1.0" encoding="utf-8"?>
+<w:styles xmlns:wpc="http://schemas.microsoft.com/office/word/2010/wordprocessingCanvas" xmlns:mo="http://schemas.microsoft.com/office/mac/office/2008/main" xmlns:mc="http://schemas.openxmlformats.org/markup-compatibility/2006" xmlns:mv="urn:schemas-microsoft-com:mac:vml" xmlns:o="urn:schemas-microsoft-com:office:office" xmlns:r="http://schemas.openxmlformats.org/officeDocument/2006/relationships" xmlns:m="http://schemas.openxmlformats.org/officeDocument/2006/math" xmlns:v="urn:schemas-microsoft-com:vml" xmlns:wp14="http://schemas.microsoft.com/office/word/2010/wordprocessingDrawing" xmlns:wp="http://schemas.openxmlformats.org/drawingml/2006/wordprocessingDrawing" xmlns:w10="urn:schemas-microsoft-com:office:word" xmlns:w="http://schemas.openxmlformats.org/wordprocessingml/2006/main" xmlns:w14="http://schemas.microsoft.com/office/word/2010/wordml" xmlns:wpg="http://schemas.microsoft.com/office/word/2010/wordprocessingGroup" xmlns:wpi="http://schemas.microsoft.com/office/word/2010/wordprocessingInk" xmlns:wne="http://schemas.microsoft.com/office/word/2006/wordml" xmlns:wps="http://schemas.microsoft.com/office/word/2010/wordprocessingShape" mc:Ignorable="w14 wp14">
+  <w:docDefaults>
+    <w:rPrDefault>
+      <w:rPr>
+        <w:rFonts w:asciiTheme="minorHAnsi" w:eastAsiaTheme="minorEastAsia" w:hAnsiTheme="minorHAnsi" w:cstheme="minorBidi"/>
+        <w:sz w:val="24"/>
+        <w:szCs w:val="24"/>
+        <w:lang w:val="en-US" w:eastAsia="en-US" w:bidi="ar-SA"/>
+      </w:rPr>
+    </w:rPrDefault>
+    <w:pPrDefault/>
+  </w:docDefaults>
+  <w:latentStyles w:defLockedState="0" w:defUIPriority="99" w:defSemiHidden="1" w:defUnhideWhenUsed="1" w:defQFormat="0" w:count="276">
+    <w:lsdException w:name="Normal" w:semiHidden="0" w:uiPriority="0" w:unhideWhenUsed="0" w:qFormat="1"/>
+    <w:lsdException w:name="heading 1" w:semiHidden="0" w:uiPriority="9" w:unhideWhenUsed="0" w:qFormat="1"/>
+    <w:lsdException w:name="heading 2" w:uiPriority="9" w:qFormat="1"/>
+    <w:lsdException w:name="heading 3" w:uiPriority="9" w:qFormat="1"/>
+    <w:lsdException w:name="heading 4" w:uiPriority="9" w:qFormat="1"/>
+    <w:lsdException w:name="heading 5" w:uiPriority="9" w:qFormat="1"/>
+    <w:lsdException w:name="heading 6" w:uiPriority="9" w:qFormat="1"/>
+    <w:lsdException w:name="heading 7" w:uiPriority="9" w:qFormat="1"/>
+    <w:lsdException w:name="heading 8" w:uiPriority="9" w:qFormat="1"/>
+    <w:lsdException w:name="heading 9" w:uiPriority="9" w:qFormat="1"/>
+    <w:lsdException w:name="toc 1" w:uiPriority="39"/>
+    <w:lsdException w:name="toc 2" w:uiPriority="39"/>
+    <w:lsdException w:name="toc 3" w:uiPriority="39"/>
+    <w:lsdException w:name="toc 4" w:uiPriority="39"/>
+    <w:lsdException w:name="toc 5" w:uiPriority="39"/>
+    <w:lsdException w:name="toc 6" w:uiPriority="39"/>
+    <w:lsdException w:name="toc 7" w:uiPriority="39"/>
+    <w:lsdException w:name="toc 8" w:uiPriority="39"/>
+    <w:lsdException w:name="toc 9" w:uiPriority="39"/>
+    <w:lsdException w:name="caption" w:uiPriority="35" w:qFormat="1"/>
+    <w:lsdException w:name="Title" w:semiHidden="0" w:uiPriority="10" w:unhideWhenUsed="0" w:qFormat="1"/>
+    <w:lsdException w:name="Default Paragraph Font" w:uiPriority="1"/>
+    <w:lsdException w:name="Subtitle" w:semiHidden="0" w:uiPriority="11" w:unhideWhenUsed="0" w:qFormat="1"/>
+    <w:lsdException w:name="Strong" w:semiHidden="0" w:uiPriority="22" w:unhideWhenUsed="0" w:qFormat="1"/>
+    <w:lsdException w:name="Emphasis" w:semiHidden="0" w:uiPriority="20" w:unhideWhenUsed="0" w:qFormat="1"/>
+    <w:lsdException w:name="Table Grid" w:semiHidden="0" w:uiPriority="59" w:unhideWhenUsed="0"/>
+    <w:lsdException w:name="Placeholder Text" w:unhideWhenUsed="0"/>
+    <w:lsdException w:name="No Spacing" w:semiHidden="0" w:uiPriority="1" w:unhideWhenUsed="0" w:qFormat="1"/>
+    <w:lsdException w:name="Light Shading" w:semiHidden="0" w:uiPriority="60" w:unhideWhenUsed="0"/>
+    <w:lsdException w:name="Light List" w:semiHidden="0" w:uiPriority="61" w:unhideWhenUsed="0"/>
+    <w:lsdException w:name="Light Grid" w:semiHidden="0" w:uiPriority="62" w:unhideWhenUsed="0"/>
+    <w:lsdException w:name="Medium Shading 1" w:semiHidden="0" w:uiPriority="63" w:unhideWhenUsed="0"/>
+    <w:lsdException w:name="Medium Shading 2" w:semiHidden="0" w:uiPriority="64" w:unhideWhenUsed="0"/>
+    <w:lsdException w:name="Medium List 1" w:semiHidden="0" w:uiPriority="65" w:unhideWhenUsed="0"/>
+    <w:lsdException w:name="Medium List 2" w:semiHidden="0" w:uiPriority="66" w:unhideWhenUsed="0"/>
+    <w:lsdException w:name="Medium Grid 1" w:semiHidden="0" w:uiPriority="67" w:unhideWhenUsed="0"/>
+    <w:lsdException w:name="Medium Grid 2" w:semiHidden="0" w:uiPriority="68" w:unhideWhenUsed="0"/>
+    <w:lsdException w:name="Medium Grid 3" w:semiHidden="0" w:uiPriority="69" w:unhideWhenUsed="0"/>
+    <w:lsdException w:name="Dark List" w:semiHidden="0" w:uiPriority="70" w:unhideWhenUsed="0"/>
+    <w:lsdException w:name="Colorful Shading" w:semiHidden="0" w:uiPriority="71" w:unhideWhenUsed="0"/>
+    <w:lsdException w:name="Colorful List" w:semiHidden="0" w:uiPriority="72" w:unhideWhenUsed="0"/>
+    <w:lsdException w:name="Colorful Grid" w:semiHidden="0" w:uiPriority="73" w:unhideWhenUsed="0"/>
+    <w:lsdException w:name="Light Shading Accent 1" w:semiHidden="0" w:uiPriority="60" w:unhideWhenUsed="0"/>
+    <w:lsdException w:name="Light List Accent 1" w:semiHidden="0" w:uiPriority="61" w:unhideWhenUsed="0"/>
+    <w:lsdException w:name="Light Grid Accent 1" w:semiHidden="0" w:uiPriority="62" w:unhideWhenUsed="0"/>
+    <w:lsdException w:name="Medium Shading 1 Accent 1" w:semiHidden="0" w:uiPriority="63" w:unhideWhenUsed="0"/>
+    <w:lsdException w:name="Medium Shading 2 Accent 1" w:semiHidden="0" w:uiPriority="64" w:unhideWhenUsed="0"/>
+    <w:lsdException w:name="Medium List 1 Accent 1" w:semiHidden="0" w:uiPriority="65" w:unhideWhenUsed="0"/>
+    <w:lsdException w:name="Revision" w:unhideWhenUsed="0"/>
+    <w:lsdException w:name="List Paragraph" w:semiHidden="0" w:uiPriority="34" w:unhideWhenUsed="0" w:qFormat="1"/>
+    <w:lsdException w:name="Quote" w:semiHidden="0" w:uiPriority="29" w:unhideWhenUsed="0" w:qFormat="1"/>
+    <w:lsdException w:name="Intense Quote" w:semiHidden="0" w:uiPriority="30" w:unhideWhenUsed="0" w:qFormat="1"/>
+    <w:lsdException w:name="Medium List 2 Accent 1" w:semiHidden="0" w:uiPriority="66" w:unhideWhenUsed="0"/>
+    <w:lsdException w:name="Medium Grid 1 Accent 1" w:semiHidden="0" w:uiPriority="67" w:unhideWhenUsed="0"/>
+    <w:lsdException w:name="Medium Grid 2 Accent 1" w:semiHidden="0" w:uiPriority="68" w:unhideWhenUsed="0"/>
+    <w:lsdException w:name="Medium Grid 3 Accent 1" w:semiHidden="0" w:uiPriority="69" w:unhideWhenUsed="0"/>
+    <w:lsdException w:name="Dark List Accent 1" w:semiHidden="0" w:uiPriority="70" w:unhideWhenUsed="0"/>
+    <w:lsdException w:name="Colorful Shading Accent 1" w:semiHidden="0" w:uiPriority="71" w:unhideWhenUsed="0"/>
+    <w:lsdException w:name="Colorful List Accent 1" w:semiHidden="0" w:uiPriority="72" w:unhideWhenUsed="0"/>
+    <w:lsdException w:name="Colorful Grid Accent 1" w:semiHidden="0" w:uiPriority="73" w:unhideWhenUsed="0"/>
+    <w:lsdException w:name="Light Shading Accent 2" w:semiHidden="0" w:uiPriority="60" w:unhideWhenUsed="0"/>
+    <w:lsdException w:name="Light List Accent 2" w:semiHidden="0" w:uiPriority="61" w:unhideWhenUsed="0"/>
+    <w:lsdException w:name="Light Grid Accent 2" w:semiHidden="0" w:uiPriority="62" w:unhideWhenUsed="0"/>
+    <w:lsdException w:name="Medium Shading 1 Accent 2" w:semiHidden="0" w:uiPriority="63" w:unhideWhenUsed="0"/>
+    <w:lsdException w:name="Medium Shading 2 Accent 2" w:semiHidden="0" w:uiPriority="64" w:unhideWhenUsed="0"/>
+    <w:lsdException w:name="Medium List 1 Accent 2" w:semiHidden="0" w:uiPriority="65" w:unhideWhenUsed="0"/>
+    <w:lsdException w:name="Medium List 2 Accent 2" w:semiHidden="0" w:uiPriority="66" w:unhideWhenUsed="0"/>
+    <w:lsdException w:name="Medium Grid 1 Accent 2" w:semiHidden="0" w:uiPriority="67" w:unhideWhenUsed="0"/>
+    <w:lsdException w:name="Medium Grid 2 Accent 2" w:semiHidden="0" w:uiPriority="68" w:unhideWhenUsed="0"/>
+    <w:lsdException w:name="Medium Grid 3 Accent 2" w:semiHidden="0" w:uiPriority="69" w:unhideWhenUsed="0"/>
+    <w:lsdException w:name="Dark List Accent 2" w:semiHidden="0" w:uiPriority="70" w:unhideWhenUsed="0"/>
+    <w:lsdException w:name="Colorful Shading Accent 2" w:semiHidden="0" w:uiPriority="71" w:unhideWhenUsed="0"/>
+    <w:lsdException w:name="Colorful List Accent 2" w:semiHidden="0" w:uiPriority="72" w:unhideWhenUsed="0"/>
+    <w:lsdException w:name="Colorful Grid Accent 2" w:semiHidden="0" w:uiPriority="73" w:unhideWhenUsed="0"/>
+    <w:lsdException w:name="Light Shading Accent 3" w:semiHidden="0" w:uiPriority="60" w:unhideWhenUsed="0"/>
+    <w:lsdException w:name="Light List Accent 3" w:semiHidden="0" w:uiPriority="61" w:unhideWhenUsed="0"/>
+    <w:lsdException w:name="Light Grid Accent 3" w:semiHidden="0" w:uiPriority="62" w:unhideWhenUsed="0"/>
+    <w:lsdException w:name="Medium Shading 1 Accent 3" w:semiHidden="0" w:uiPriority="63" w:unhideWhenUsed="0"/>
+    <w:lsdException w:name="Medium Shading 2 Accent 3" w:semiHidden="0" w:uiPriority="64" w:unhideWhenUsed="0"/>
+    <w:lsdException w:name="Medium List 1 Accent 3" w:semiHidden="0" w:uiPriority="65" w:unhideWhenUsed="0"/>
+    <w:lsdException w:name="Medium List 2 Accent 3" w:semiHidden="0" w:uiPriority="66" w:unhideWhenUsed="0"/>
+    <w:lsdException w:name="Medium Grid 1 Accent 3" w:semiHidden="0" w:uiPriority="67" w:unhideWhenUsed="0"/>
+    <w:lsdException w:name="Medium Grid 2 Accent 3" w:semiHidden="0" w:uiPriority="68" w:unhideWhenUsed="0"/>
+    <w:lsdException w:name="Medium Grid 3 Accent 3" w:semiHidden="0" w:uiPriority="69" w:unhideWhenUsed="0"/>
+    <w:lsdException w:name="Dark List Accent 3" w:semiHidden="0" w:uiPriority="70" w:unhideWhenUsed="0"/>
+    <w:lsdException w:name="Colorful Shading Accent 3" w:semiHidden="0" w:uiPriority="71" w:unhideWhenUsed="0"/>
+    <w:lsdException w:name="Colorful List Accent 3" w:semiHidden="0" w:uiPriority="72" w:unhideWhenUsed="0"/>
+    <w:lsdException w:name="Colorful Grid Accent 3" w:semiHidden="0" w:uiPriority="73" w:unhideWhenUsed="0"/>
+    <w:lsdException w:name="Light Shading Accent 4" w:semiHidden="0" w:uiPriority="60" w:unhideWhenUsed="0"/>
+    <w:lsdException w:name="Light List Accent 4" w:semiHidden="0" w:uiPriority="61" w:unhideWhenUsed="0"/>
+    <w:lsdException w:name="Light Grid Accent 4" w:semiHidden="0" w:uiPriority="62" w:unhideWhenUsed="0"/>
+    <w:lsdException w:name="Medium Shading 1 Accent 4" w:semiHidden="0" w:uiPriority="63" w:unhideWhenUsed="0"/>
+    <w:lsdException w:name="Medium Shading 2 Accent 4" w:semiHidden="0" w:uiPriority="64" w:unhideWhenUsed="0"/>
+    <w:lsdException w:name="Medium List 1 Accent 4" w:semiHidden="0" w:uiPriority="65" w:unhideWhenUsed="0"/>
+    <w:lsdException w:name="Medium List 2 Accent 4" w:semiHidden="0" w:uiPriority="66" w:unhideWhenUsed="0"/>
+    <w:lsdException w:name="Medium Grid 1 Accent 4" w:semiHidden="0" w:uiPriority="67" w:unhideWhenUsed="0"/>
+    <w:lsdException w:name="Medium Grid 2 Accent 4" w:semiHidden="0" w:uiPriority="68" w:unhideWhenUsed="0"/>
+    <w:lsdException w:name="Medium Grid 3 Accent 4" w:semiHidden="0" w:uiPriority="69" w:unhideWhenUsed="0"/>
+    <w:lsdException w:name="Dark List Accent 4" w:semiHidden="0" w:uiPriority="70" w:unhideWhenUsed="0"/>
+    <w:lsdException w:name="Colorful Shading Accent 4" w:semiHidden="0" w:uiPriority="71" w:unhideWhenUsed="0"/>
+    <w:lsdException w:name="Colorful List Accent 4" w:semiHidden="0" w:uiPriority="72" w:unhideWhenUsed="0"/>
+    <w:lsdException w:name="Colorful Grid Accent 4" w:semiHidden="0" w:uiPriority="73" w:unhideWhenUsed="0"/>
+    <w:lsdException w:name="Light Shading Accent 5" w:semiHidden="0" w:uiPriority="60" w:unhideWhenUsed="0"/>
+    <w:lsdException w:name="Light List Accent 5" w:semiHidden="0" w:uiPriority="61" w:unhideWhenUsed="0"/>
+    <w:lsdException w:name="Light Grid Accent 5" w:semiHidden="0" w:uiPriority="62" w:unhideWhenUsed="0"/>
+    <w:lsdException w:name="Medium Shading 1 Accent 5" w:semiHidden="0" w:uiPriority="63" w:unhideWhenUsed="0"/>
+    <w:lsdException w:name="Medium Shading 2 Accent 5" w:semiHidden="0" w:uiPriority="64" w:unhideWhenUsed="0"/>
+    <w:lsdException w:name="Medium List 1 Accent 5" w:semiHidden="0" w:uiPriority="65" w:unhideWhenUsed="0"/>
+    <w:lsdException w:name="Medium List 2 Accent 5" w:semiHidden="0" w:uiPriority="66" w:unhideWhenUsed="0"/>
+    <w:lsdException w:name="Medium Grid 1 Accent 5" w:semiHidden="0" w:uiPriority="67" w:unhideWhenUsed="0"/>
+    <w:lsdException w:name="Medium Grid 2 Accent 5" w:semiHidden="0" w:uiPriority="68" w:unhideWhenUsed="0"/>
+    <w:lsdException w:name="Medium Grid 3 Accent 5" w:semiHidden="0" w:uiPriority="69" w:unhideWhenUsed="0"/>
+    <w:lsdException w:name="Dark List Accent 5" w:semiHidden="0" w:uiPriority="70" w:unhideWhenUsed="0"/>
+    <w:lsdException w:name="Colorful Shading Accent 5" w:semiHidden="0" w:uiPriority="71" w:unhideWhenUsed="0"/>
+    <w:lsdException w:name="Colorful List Accent 5" w:semiHidden="0" w:uiPriority="72" w:unhideWhenUsed="0"/>
+    <w:lsdException w:name="Colorful Grid Accent 5" w:semiHidden="0" w:uiPriority="73" w:unhideWhenUsed="0"/>
+    <w:lsdException w:name="Light Shading Accent 6" w:semiHidden="0" w:uiPriority="60" w:unhideWhenUsed="0"/>
+    <w:lsdException w:name="Light List Accent 6" w:semiHidden="0" w:uiPriority="61" w:unhideWhenUsed="0"/>
+    <w:lsdException w:name="Light Grid Accent 6" w:semiHidden="0" w:uiPriority="62" w:unhideWhenUsed="0"/>
+    <w:lsdException w:name="Medium Shading 1 Accent 6" w:semiHidden="0" w:uiPriority="63" w:unhideWhenUsed="0"/>
+    <w:lsdException w:name="Medium Shading 2 Accent 6" w:semiHidden="0" w:uiPriority="64" w:unhideWhenUsed="0"/>
+    <w:lsdException w:name="Medium List 1 Accent 6" w:semiHidden="0" w:uiPriority="65" w:unhideWhenUsed="0"/>
+    <w:lsdException w:name="Medium List 2 Accent 6" w:semiHidden="0" w:uiPriority="66" w:unhideWhenUsed="0"/>
+    <w:lsdException w:name="Medium Grid 1 Accent 6" w:semiHidden="0" w:uiPriority="67" w:unhideWhenUsed="0"/>
+    <w:lsdException w:name="Medium Grid 2 Accent 6" w:semiHidden="0" w:uiPriority="68" w:unhideWhenUsed="0"/>
+    <w:lsdException w:name="Medium Grid 3 Accent 6" w:semiHidden="0" w:uiPriority="69" w:unhideWhenUsed="0"/>
+    <w:lsdException w:name="Dark List Accent 6" w:semiHidden="0" w:uiPriority="70" w:unhideWhenUsed="0"/>
+    <w:lsdException w:name="Colorful Shading Accent 6" w:semiHidden="0" w:uiPriority="71" w:unhideWhenUsed="0"/>
+    <w:lsdException w:name="Colorful List Accent 6" w:semiHidden="0" w:uiPriority="72" w:unhideWhenUsed="0"/>
+    <w:lsdException w:name="Colorful Grid Accent 6" w:semiHidden="0" w:uiPriority="73" w:unhideWhenUsed="0"/>
+    <w:lsdException w:name="Subtle Emphasis" w:semiHidden="0" w:uiPriority="19" w:unhideWhenUsed="0" w:qFormat="1"/>
+    <w:lsdException w:name="Intense Emphasis" w:semiHidden="0" w:uiPriority="21" w:unhideWhenUsed="0" w:qFormat="1"/>
+    <w:lsdException w:name="Subtle Reference" w:semiHidden="0" w:uiPriority="31" w:unhideWhenUsed="0" w:qFormat="1"/>
+    <w:lsdException w:name="Intense Reference" w:semiHidden="0" w:uiPriority="32" w:unhideWhenUsed="0" w:qFormat="1"/>
+    <w:lsdException w:name="Book Title" w:semiHidden="0" w:uiPriority="33" w:unhideWhenUsed="0" w:qFormat="1"/>
+    <w:lsdException w:name="Bibliography" w:uiPriority="37"/>
+    <w:lsdException w:name="TOC Heading" w:uiPriority="39" w:qFormat="1"/>
   </w:latentStyles>
   <w:style w:type="paragraph" w:default="1" w:styleId="Normal">
     <w:name w:val="Normal"/>
@@ -1619,7 +1607,7 @@
 </file>
 
 <file path=customXml/itemProps1.xml><?xml version="1.0" encoding="utf-8"?>
-<ds:datastoreItem xmlns:ds="http://schemas.openxmlformats.org/officeDocument/2006/customXml" ds:itemID="{F6542530-CA81-F24E-9233-5CCC9FD788D4}">
+<ds:datastoreItem xmlns:ds="http://schemas.openxmlformats.org/officeDocument/2006/customXml" ds:itemID="{5A3345EC-4ACE-624E-9BBC-CE7A6A5D30B4}">
   <ds:schemaRefs>
     <ds:schemaRef ds:uri="http://schemas.openxmlformats.org/officeDocument/2006/bibliography"/>
   </ds:schemaRefs>

</xml_diff>